<commit_message>
Update Local Bank Risk Assessment.docx
</commit_message>
<xml_diff>
--- a/Local Bank Risk Assessment.docx
+++ b/Local Bank Risk Assessment.docx
@@ -124,24 +124,6 @@
         </w:rPr>
       </w:pPr>
       <w:r>
-        <w:pict>
-          <v:rect style="width:0.0pt;height:1.5pt" o:hr="t" o:hrstd="t" o:hralign="center" fillcolor="#A0A0A0" stroked="f"/>
-        </w:pict>
-      </w:r>
-      <w:r>
-        <w:rPr>
-          <w:rtl w:val="0"/>
-        </w:rPr>
-      </w:r>
-    </w:p>
-    <w:p>
-      <w:pPr>
-        <w:spacing w:after="240" w:before="240" w:lineRule="auto"/>
-        <w:rPr>
-          <w:rFonts w:ascii="Georgia" w:cs="Georgia" w:eastAsia="Georgia" w:hAnsi="Georgia"/>
-        </w:rPr>
-      </w:pPr>
-      <w:r>
         <w:rPr>
           <w:rtl w:val="0"/>
         </w:rPr>
@@ -271,6 +253,7 @@
     <w:p>
       <w:pPr>
         <w:spacing w:after="240" w:before="240" w:lineRule="auto"/>
+        <w:ind w:firstLine="720"/>
         <w:rPr>
           <w:rFonts w:ascii="Georgia" w:cs="Georgia" w:eastAsia="Georgia" w:hAnsi="Georgia"/>
         </w:rPr>
@@ -2746,266 +2729,6 @@
         </w:tc>
       </w:tr>
     </w:tbl>
-    <w:p>
-      <w:pPr>
-        <w:spacing w:after="240" w:before="240" w:lineRule="auto"/>
-        <w:rPr>
-          <w:rFonts w:ascii="Georgia" w:cs="Georgia" w:eastAsia="Georgia" w:hAnsi="Georgia"/>
-        </w:rPr>
-      </w:pPr>
-      <w:r>
-        <w:rPr>
-          <w:rtl w:val="0"/>
-        </w:rPr>
-      </w:r>
-    </w:p>
-    <w:p>
-      <w:pPr>
-        <w:spacing w:after="240" w:before="240" w:lineRule="auto"/>
-        <w:rPr>
-          <w:rFonts w:ascii="Georgia" w:cs="Georgia" w:eastAsia="Georgia" w:hAnsi="Georgia"/>
-        </w:rPr>
-      </w:pPr>
-      <w:r>
-        <w:rPr>
-          <w:rtl w:val="0"/>
-        </w:rPr>
-      </w:r>
-    </w:p>
-    <w:p>
-      <w:pPr>
-        <w:spacing w:after="240" w:before="240" w:lineRule="auto"/>
-        <w:rPr>
-          <w:rFonts w:ascii="Georgia" w:cs="Georgia" w:eastAsia="Georgia" w:hAnsi="Georgia"/>
-        </w:rPr>
-      </w:pPr>
-      <w:r>
-        <w:rPr>
-          <w:rtl w:val="0"/>
-        </w:rPr>
-      </w:r>
-    </w:p>
-    <w:p>
-      <w:pPr>
-        <w:spacing w:after="240" w:before="240" w:lineRule="auto"/>
-        <w:rPr>
-          <w:rFonts w:ascii="Georgia" w:cs="Georgia" w:eastAsia="Georgia" w:hAnsi="Georgia"/>
-        </w:rPr>
-      </w:pPr>
-      <w:r>
-        <w:rPr>
-          <w:rtl w:val="0"/>
-        </w:rPr>
-      </w:r>
-    </w:p>
-    <w:p>
-      <w:pPr>
-        <w:spacing w:after="240" w:before="240" w:lineRule="auto"/>
-        <w:rPr>
-          <w:rFonts w:ascii="Georgia" w:cs="Georgia" w:eastAsia="Georgia" w:hAnsi="Georgia"/>
-        </w:rPr>
-      </w:pPr>
-      <w:r>
-        <w:rPr>
-          <w:rtl w:val="0"/>
-        </w:rPr>
-      </w:r>
-    </w:p>
-    <w:p>
-      <w:pPr>
-        <w:spacing w:after="240" w:before="240" w:lineRule="auto"/>
-        <w:rPr>
-          <w:rFonts w:ascii="Georgia" w:cs="Georgia" w:eastAsia="Georgia" w:hAnsi="Georgia"/>
-        </w:rPr>
-      </w:pPr>
-      <w:r>
-        <w:rPr>
-          <w:rtl w:val="0"/>
-        </w:rPr>
-      </w:r>
-    </w:p>
-    <w:p>
-      <w:pPr>
-        <w:spacing w:after="240" w:before="240" w:lineRule="auto"/>
-        <w:rPr>
-          <w:rFonts w:ascii="Georgia" w:cs="Georgia" w:eastAsia="Georgia" w:hAnsi="Georgia"/>
-        </w:rPr>
-      </w:pPr>
-      <w:r>
-        <w:rPr>
-          <w:rtl w:val="0"/>
-        </w:rPr>
-      </w:r>
-    </w:p>
-    <w:p>
-      <w:pPr>
-        <w:spacing w:after="240" w:before="240" w:lineRule="auto"/>
-        <w:rPr>
-          <w:rFonts w:ascii="Georgia" w:cs="Georgia" w:eastAsia="Georgia" w:hAnsi="Georgia"/>
-        </w:rPr>
-      </w:pPr>
-      <w:r>
-        <w:rPr>
-          <w:rtl w:val="0"/>
-        </w:rPr>
-      </w:r>
-    </w:p>
-    <w:p>
-      <w:pPr>
-        <w:spacing w:after="240" w:before="240" w:lineRule="auto"/>
-        <w:rPr>
-          <w:rFonts w:ascii="Georgia" w:cs="Georgia" w:eastAsia="Georgia" w:hAnsi="Georgia"/>
-        </w:rPr>
-      </w:pPr>
-      <w:r>
-        <w:rPr>
-          <w:rtl w:val="0"/>
-        </w:rPr>
-      </w:r>
-    </w:p>
-    <w:p>
-      <w:pPr>
-        <w:spacing w:after="240" w:before="240" w:lineRule="auto"/>
-        <w:rPr>
-          <w:rFonts w:ascii="Georgia" w:cs="Georgia" w:eastAsia="Georgia" w:hAnsi="Georgia"/>
-        </w:rPr>
-      </w:pPr>
-      <w:r>
-        <w:rPr>
-          <w:rtl w:val="0"/>
-        </w:rPr>
-      </w:r>
-    </w:p>
-    <w:p>
-      <w:pPr>
-        <w:spacing w:after="240" w:before="240" w:lineRule="auto"/>
-        <w:rPr>
-          <w:rFonts w:ascii="Georgia" w:cs="Georgia" w:eastAsia="Georgia" w:hAnsi="Georgia"/>
-        </w:rPr>
-      </w:pPr>
-      <w:r>
-        <w:rPr>
-          <w:rtl w:val="0"/>
-        </w:rPr>
-      </w:r>
-    </w:p>
-    <w:p>
-      <w:pPr>
-        <w:spacing w:after="240" w:before="240" w:lineRule="auto"/>
-        <w:rPr>
-          <w:rFonts w:ascii="Georgia" w:cs="Georgia" w:eastAsia="Georgia" w:hAnsi="Georgia"/>
-        </w:rPr>
-      </w:pPr>
-      <w:r>
-        <w:rPr>
-          <w:rtl w:val="0"/>
-        </w:rPr>
-      </w:r>
-    </w:p>
-    <w:p>
-      <w:pPr>
-        <w:spacing w:after="240" w:before="240" w:lineRule="auto"/>
-        <w:rPr>
-          <w:rFonts w:ascii="Georgia" w:cs="Georgia" w:eastAsia="Georgia" w:hAnsi="Georgia"/>
-        </w:rPr>
-      </w:pPr>
-      <w:r>
-        <w:rPr>
-          <w:rtl w:val="0"/>
-        </w:rPr>
-      </w:r>
-    </w:p>
-    <w:p>
-      <w:pPr>
-        <w:spacing w:after="240" w:before="240" w:lineRule="auto"/>
-        <w:rPr>
-          <w:rFonts w:ascii="Georgia" w:cs="Georgia" w:eastAsia="Georgia" w:hAnsi="Georgia"/>
-        </w:rPr>
-      </w:pPr>
-      <w:r>
-        <w:rPr>
-          <w:rtl w:val="0"/>
-        </w:rPr>
-      </w:r>
-    </w:p>
-    <w:p>
-      <w:pPr>
-        <w:spacing w:after="240" w:before="240" w:lineRule="auto"/>
-        <w:rPr>
-          <w:rFonts w:ascii="Georgia" w:cs="Georgia" w:eastAsia="Georgia" w:hAnsi="Georgia"/>
-        </w:rPr>
-      </w:pPr>
-      <w:r>
-        <w:rPr>
-          <w:rtl w:val="0"/>
-        </w:rPr>
-      </w:r>
-    </w:p>
-    <w:p>
-      <w:pPr>
-        <w:spacing w:after="240" w:before="240" w:lineRule="auto"/>
-        <w:rPr>
-          <w:rFonts w:ascii="Georgia" w:cs="Georgia" w:eastAsia="Georgia" w:hAnsi="Georgia"/>
-        </w:rPr>
-      </w:pPr>
-      <w:r>
-        <w:rPr>
-          <w:rtl w:val="0"/>
-        </w:rPr>
-      </w:r>
-    </w:p>
-    <w:p>
-      <w:pPr>
-        <w:spacing w:after="240" w:before="240" w:lineRule="auto"/>
-        <w:rPr>
-          <w:rFonts w:ascii="Georgia" w:cs="Georgia" w:eastAsia="Georgia" w:hAnsi="Georgia"/>
-        </w:rPr>
-      </w:pPr>
-      <w:r>
-        <w:rPr>
-          <w:rtl w:val="0"/>
-        </w:rPr>
-      </w:r>
-    </w:p>
-    <w:p>
-      <w:pPr>
-        <w:spacing w:after="240" w:before="240" w:lineRule="auto"/>
-        <w:rPr>
-          <w:rFonts w:ascii="Georgia" w:cs="Georgia" w:eastAsia="Georgia" w:hAnsi="Georgia"/>
-        </w:rPr>
-      </w:pPr>
-      <w:r>
-        <w:rPr>
-          <w:rtl w:val="0"/>
-        </w:rPr>
-      </w:r>
-    </w:p>
-    <w:p>
-      <w:pPr>
-        <w:spacing w:after="240" w:before="240" w:lineRule="auto"/>
-        <w:rPr>
-          <w:rFonts w:ascii="Georgia" w:cs="Georgia" w:eastAsia="Georgia" w:hAnsi="Georgia"/>
-        </w:rPr>
-      </w:pPr>
-      <w:r>
-        <w:rPr>
-          <w:rtl w:val="0"/>
-        </w:rPr>
-      </w:r>
-    </w:p>
-    <w:p>
-      <w:pPr>
-        <w:spacing w:after="240" w:before="240" w:lineRule="auto"/>
-        <w:rPr>
-          <w:rFonts w:ascii="Georgia" w:cs="Georgia" w:eastAsia="Georgia" w:hAnsi="Georgia"/>
-        </w:rPr>
-      </w:pPr>
-      <w:r>
-        <w:rPr>
-          <w:rtl w:val="0"/>
-        </w:rPr>
-      </w:r>
-    </w:p>
     <w:p>
       <w:pPr>
         <w:spacing w:after="240" w:before="240" w:lineRule="auto"/>
@@ -5047,11 +4770,6 @@
         </w:rPr>
       </w:pPr>
       <w:r>
-        <w:pict>
-          <v:rect style="width:0.0pt;height:1.5pt" o:hr="t" o:hrstd="t" o:hralign="center" fillcolor="#A0A0A0" stroked="f"/>
-        </w:pict>
-      </w:r>
-      <w:r>
         <w:rPr>
           <w:rtl w:val="0"/>
         </w:rPr>
@@ -5101,6 +4819,1608 @@
           <w:rtl w:val="0"/>
         </w:rPr>
         <w:t xml:space="preserve">Findings:</w:t>
+      </w:r>
+    </w:p>
+    <w:p>
+      <w:pPr>
+        <w:numPr>
+          <w:ilvl w:val="0"/>
+          <w:numId w:val="2"/>
+        </w:numPr>
+        <w:spacing w:after="0" w:afterAutospacing="0" w:before="240" w:lineRule="auto"/>
+        <w:ind w:left="720" w:hanging="360"/>
+      </w:pPr>
+      <w:r>
+        <w:rPr>
+          <w:rFonts w:ascii="Georgia" w:cs="Georgia" w:eastAsia="Georgia" w:hAnsi="Georgia"/>
+          <w:b w:val="1"/>
+          <w:rtl w:val="0"/>
+        </w:rPr>
+        <w:t xml:space="preserve">Multi-Factor Authentication (MFA)</w:t>
+      </w:r>
+      <w:r>
+        <w:rPr>
+          <w:rFonts w:ascii="Georgia" w:cs="Georgia" w:eastAsia="Georgia" w:hAnsi="Georgia"/>
+          <w:rtl w:val="0"/>
+        </w:rPr>
+        <w:t xml:space="preserve"> is not enforced across all internal systems. This significantly elevates the risk of unauthorized access, especially in remote or high-privilege contexts.</w:t>
+        <w:br w:type="textWrapping"/>
+      </w:r>
+    </w:p>
+    <w:p>
+      <w:pPr>
+        <w:numPr>
+          <w:ilvl w:val="0"/>
+          <w:numId w:val="2"/>
+        </w:numPr>
+        <w:spacing w:after="0" w:afterAutospacing="0" w:before="0" w:beforeAutospacing="0" w:lineRule="auto"/>
+        <w:ind w:left="720" w:hanging="360"/>
+      </w:pPr>
+      <w:r>
+        <w:rPr>
+          <w:rFonts w:ascii="Georgia" w:cs="Georgia" w:eastAsia="Georgia" w:hAnsi="Georgia"/>
+          <w:b w:val="1"/>
+          <w:rtl w:val="0"/>
+        </w:rPr>
+        <w:t xml:space="preserve">Admin/privileged account activity</w:t>
+      </w:r>
+      <w:r>
+        <w:rPr>
+          <w:rFonts w:ascii="Georgia" w:cs="Georgia" w:eastAsia="Georgia" w:hAnsi="Georgia"/>
+          <w:rtl w:val="0"/>
+        </w:rPr>
+        <w:t xml:space="preserve"> is only partially logged, creating gaps in auditability and making insider threat detection difficult.</w:t>
+        <w:br w:type="textWrapping"/>
+      </w:r>
+    </w:p>
+    <w:p>
+      <w:pPr>
+        <w:numPr>
+          <w:ilvl w:val="0"/>
+          <w:numId w:val="2"/>
+        </w:numPr>
+        <w:spacing w:after="240" w:before="0" w:beforeAutospacing="0" w:lineRule="auto"/>
+        <w:ind w:left="720" w:hanging="360"/>
+      </w:pPr>
+      <w:r>
+        <w:rPr>
+          <w:rFonts w:ascii="Georgia" w:cs="Georgia" w:eastAsia="Georgia" w:hAnsi="Georgia"/>
+          <w:b w:val="1"/>
+          <w:rtl w:val="0"/>
+        </w:rPr>
+        <w:t xml:space="preserve">User account deactivation</w:t>
+      </w:r>
+      <w:r>
+        <w:rPr>
+          <w:rFonts w:ascii="Georgia" w:cs="Georgia" w:eastAsia="Georgia" w:hAnsi="Georgia"/>
+          <w:rtl w:val="0"/>
+        </w:rPr>
+        <w:t xml:space="preserve"> appears to be managed correctly upon employee departure, mitigating orphaned account risk.</w:t>
+        <w:br w:type="textWrapping"/>
+      </w:r>
+    </w:p>
+    <w:p>
+      <w:pPr>
+        <w:spacing w:after="240" w:before="240" w:lineRule="auto"/>
+        <w:rPr>
+          <w:rFonts w:ascii="Georgia" w:cs="Georgia" w:eastAsia="Georgia" w:hAnsi="Georgia"/>
+        </w:rPr>
+      </w:pPr>
+      <w:r>
+        <w:rPr>
+          <w:rFonts w:ascii="Georgia" w:cs="Georgia" w:eastAsia="Georgia" w:hAnsi="Georgia"/>
+          <w:b w:val="1"/>
+          <w:rtl w:val="0"/>
+        </w:rPr>
+        <w:t xml:space="preserve">NIST Alignment:</w:t>
+      </w:r>
+      <w:r>
+        <w:rPr>
+          <w:rFonts w:ascii="Georgia" w:cs="Georgia" w:eastAsia="Georgia" w:hAnsi="Georgia"/>
+          <w:rtl w:val="0"/>
+        </w:rPr>
+        <w:t xml:space="preserve"> Protect (PR.AC), Detect (DE.AE)</w:t>
+        <w:br w:type="textWrapping"/>
+        <w:t xml:space="preserve"> </w:t>
+      </w:r>
+      <w:r>
+        <w:rPr>
+          <w:rFonts w:ascii="Georgia" w:cs="Georgia" w:eastAsia="Georgia" w:hAnsi="Georgia"/>
+          <w:b w:val="1"/>
+          <w:rtl w:val="0"/>
+        </w:rPr>
+        <w:t xml:space="preserve">NISA Relevance:</w:t>
+      </w:r>
+      <w:r>
+        <w:rPr>
+          <w:rFonts w:ascii="Georgia" w:cs="Georgia" w:eastAsia="Georgia" w:hAnsi="Georgia"/>
+          <w:rtl w:val="0"/>
+        </w:rPr>
+        <w:t xml:space="preserve"> Strong identity access management and privileged account logging are high priorities.</w:t>
+      </w:r>
+    </w:p>
+    <w:p>
+      <w:pPr>
+        <w:spacing w:after="240" w:before="240" w:lineRule="auto"/>
+        <w:ind w:left="720" w:hanging="360"/>
+        <w:rPr>
+          <w:rFonts w:ascii="Georgia" w:cs="Georgia" w:eastAsia="Georgia" w:hAnsi="Georgia"/>
+        </w:rPr>
+      </w:pPr>
+      <w:r>
+        <w:rPr>
+          <w:rtl w:val="0"/>
+        </w:rPr>
+      </w:r>
+    </w:p>
+    <w:p>
+      <w:pPr>
+        <w:pStyle w:val="Heading3"/>
+        <w:keepNext w:val="0"/>
+        <w:keepLines w:val="0"/>
+        <w:spacing w:before="280" w:lineRule="auto"/>
+        <w:ind w:left="0" w:firstLine="0"/>
+        <w:rPr>
+          <w:rFonts w:ascii="Georgia" w:cs="Georgia" w:eastAsia="Georgia" w:hAnsi="Georgia"/>
+          <w:b w:val="1"/>
+          <w:color w:val="000000"/>
+          <w:sz w:val="26"/>
+          <w:szCs w:val="26"/>
+        </w:rPr>
+      </w:pPr>
+      <w:bookmarkStart w:colFirst="0" w:colLast="0" w:name="_7k22s7gwr1r9" w:id="5"/>
+      <w:bookmarkEnd w:id="5"/>
+      <w:r>
+        <w:rPr>
+          <w:rFonts w:ascii="Georgia" w:cs="Georgia" w:eastAsia="Georgia" w:hAnsi="Georgia"/>
+          <w:b w:val="1"/>
+          <w:color w:val="000000"/>
+          <w:sz w:val="26"/>
+          <w:szCs w:val="26"/>
+          <w:rtl w:val="0"/>
+        </w:rPr>
+        <w:t xml:space="preserve">Employee Training &amp; Awareness</w:t>
+      </w:r>
+    </w:p>
+    <w:p>
+      <w:pPr>
+        <w:spacing w:after="240" w:before="240" w:lineRule="auto"/>
+        <w:rPr>
+          <w:rFonts w:ascii="Georgia" w:cs="Georgia" w:eastAsia="Georgia" w:hAnsi="Georgia"/>
+          <w:b w:val="1"/>
+        </w:rPr>
+      </w:pPr>
+      <w:r>
+        <w:rPr>
+          <w:rFonts w:ascii="Georgia" w:cs="Georgia" w:eastAsia="Georgia" w:hAnsi="Georgia"/>
+          <w:b w:val="1"/>
+          <w:rtl w:val="0"/>
+        </w:rPr>
+        <w:t xml:space="preserve">Findings:</w:t>
+      </w:r>
+    </w:p>
+    <w:p>
+      <w:pPr>
+        <w:numPr>
+          <w:ilvl w:val="0"/>
+          <w:numId w:val="4"/>
+        </w:numPr>
+        <w:spacing w:after="0" w:afterAutospacing="0" w:before="240" w:lineRule="auto"/>
+        <w:ind w:left="720" w:hanging="360"/>
+      </w:pPr>
+      <w:r>
+        <w:rPr>
+          <w:rFonts w:ascii="Georgia" w:cs="Georgia" w:eastAsia="Georgia" w:hAnsi="Georgia"/>
+          <w:b w:val="1"/>
+          <w:rtl w:val="0"/>
+        </w:rPr>
+        <w:t xml:space="preserve">No cybersecurity awareness training</w:t>
+      </w:r>
+      <w:r>
+        <w:rPr>
+          <w:rFonts w:ascii="Georgia" w:cs="Georgia" w:eastAsia="Georgia" w:hAnsi="Georgia"/>
+          <w:rtl w:val="0"/>
+        </w:rPr>
+        <w:t xml:space="preserve"> has been conducted within the past 12 months.</w:t>
+        <w:br w:type="textWrapping"/>
+      </w:r>
+    </w:p>
+    <w:p>
+      <w:pPr>
+        <w:numPr>
+          <w:ilvl w:val="0"/>
+          <w:numId w:val="4"/>
+        </w:numPr>
+        <w:spacing w:after="240" w:before="0" w:beforeAutospacing="0" w:lineRule="auto"/>
+        <w:ind w:left="720" w:hanging="360"/>
+      </w:pPr>
+      <w:r>
+        <w:rPr>
+          <w:rFonts w:ascii="Georgia" w:cs="Georgia" w:eastAsia="Georgia" w:hAnsi="Georgia"/>
+          <w:b w:val="1"/>
+          <w:rtl w:val="0"/>
+        </w:rPr>
+        <w:t xml:space="preserve">No phishing simulations</w:t>
+      </w:r>
+      <w:r>
+        <w:rPr>
+          <w:rFonts w:ascii="Georgia" w:cs="Georgia" w:eastAsia="Georgia" w:hAnsi="Georgia"/>
+          <w:rtl w:val="0"/>
+        </w:rPr>
+        <w:t xml:space="preserve"> have been deployed, leaving staff untested and vulnerable to social engineering.</w:t>
+        <w:br w:type="textWrapping"/>
+      </w:r>
+    </w:p>
+    <w:p>
+      <w:pPr>
+        <w:spacing w:after="240" w:before="240" w:lineRule="auto"/>
+        <w:rPr>
+          <w:rFonts w:ascii="Georgia" w:cs="Georgia" w:eastAsia="Georgia" w:hAnsi="Georgia"/>
+        </w:rPr>
+      </w:pPr>
+      <w:r>
+        <w:rPr>
+          <w:rFonts w:ascii="Georgia" w:cs="Georgia" w:eastAsia="Georgia" w:hAnsi="Georgia"/>
+          <w:b w:val="1"/>
+          <w:rtl w:val="0"/>
+        </w:rPr>
+        <w:t xml:space="preserve">Implications:</w:t>
+      </w:r>
+      <w:r>
+        <w:rPr>
+          <w:rFonts w:ascii="Georgia" w:cs="Georgia" w:eastAsia="Georgia" w:hAnsi="Georgia"/>
+          <w:rtl w:val="0"/>
+        </w:rPr>
+        <w:t xml:space="preserve"> The human attack surface is currently the most exposed part of the bank’s defense posture.</w:t>
+      </w:r>
+    </w:p>
+    <w:p>
+      <w:pPr>
+        <w:spacing w:after="240" w:before="240" w:lineRule="auto"/>
+        <w:rPr>
+          <w:rFonts w:ascii="Georgia" w:cs="Georgia" w:eastAsia="Georgia" w:hAnsi="Georgia"/>
+        </w:rPr>
+      </w:pPr>
+      <w:r>
+        <w:rPr>
+          <w:rFonts w:ascii="Georgia" w:cs="Georgia" w:eastAsia="Georgia" w:hAnsi="Georgia"/>
+          <w:b w:val="1"/>
+          <w:rtl w:val="0"/>
+        </w:rPr>
+        <w:t xml:space="preserve">NIST Alignment:</w:t>
+      </w:r>
+      <w:r>
+        <w:rPr>
+          <w:rFonts w:ascii="Georgia" w:cs="Georgia" w:eastAsia="Georgia" w:hAnsi="Georgia"/>
+          <w:rtl w:val="0"/>
+        </w:rPr>
+        <w:t xml:space="preserve"> Protect (PR.AT), Respond (RS.IM)</w:t>
+        <w:br w:type="textWrapping"/>
+        <w:t xml:space="preserve"> </w:t>
+      </w:r>
+      <w:r>
+        <w:rPr>
+          <w:rFonts w:ascii="Georgia" w:cs="Georgia" w:eastAsia="Georgia" w:hAnsi="Georgia"/>
+          <w:b w:val="1"/>
+          <w:rtl w:val="0"/>
+        </w:rPr>
+        <w:t xml:space="preserve">NISA Relevance:</w:t>
+      </w:r>
+      <w:r>
+        <w:rPr>
+          <w:rFonts w:ascii="Georgia" w:cs="Georgia" w:eastAsia="Georgia" w:hAnsi="Georgia"/>
+          <w:rtl w:val="0"/>
+        </w:rPr>
+        <w:t xml:space="preserve"> Public and institutional awareness training is a national-level directive.</w:t>
+      </w:r>
+    </w:p>
+    <w:p>
+      <w:pPr>
+        <w:spacing w:after="240" w:before="240" w:lineRule="auto"/>
+        <w:ind w:left="720" w:hanging="360"/>
+        <w:rPr>
+          <w:rFonts w:ascii="Georgia" w:cs="Georgia" w:eastAsia="Georgia" w:hAnsi="Georgia"/>
+        </w:rPr>
+      </w:pPr>
+      <w:r>
+        <w:rPr>
+          <w:rtl w:val="0"/>
+        </w:rPr>
+      </w:r>
+    </w:p>
+    <w:p>
+      <w:pPr>
+        <w:pStyle w:val="Heading3"/>
+        <w:keepNext w:val="0"/>
+        <w:keepLines w:val="0"/>
+        <w:spacing w:before="280" w:lineRule="auto"/>
+        <w:ind w:left="0" w:firstLine="0"/>
+        <w:rPr>
+          <w:rFonts w:ascii="Georgia" w:cs="Georgia" w:eastAsia="Georgia" w:hAnsi="Georgia"/>
+          <w:b w:val="1"/>
+          <w:color w:val="000000"/>
+          <w:sz w:val="26"/>
+          <w:szCs w:val="26"/>
+        </w:rPr>
+      </w:pPr>
+      <w:bookmarkStart w:colFirst="0" w:colLast="0" w:name="_ndw9pale97bz" w:id="6"/>
+      <w:bookmarkEnd w:id="6"/>
+      <w:r>
+        <w:rPr>
+          <w:rFonts w:ascii="Georgia" w:cs="Georgia" w:eastAsia="Georgia" w:hAnsi="Georgia"/>
+          <w:b w:val="1"/>
+          <w:color w:val="000000"/>
+          <w:sz w:val="26"/>
+          <w:szCs w:val="26"/>
+          <w:rtl w:val="0"/>
+        </w:rPr>
+        <w:t xml:space="preserve">Incident Response &amp; Recovery</w:t>
+      </w:r>
+    </w:p>
+    <w:p>
+      <w:pPr>
+        <w:spacing w:after="240" w:before="240" w:lineRule="auto"/>
+        <w:rPr>
+          <w:rFonts w:ascii="Georgia" w:cs="Georgia" w:eastAsia="Georgia" w:hAnsi="Georgia"/>
+          <w:b w:val="1"/>
+        </w:rPr>
+      </w:pPr>
+      <w:r>
+        <w:rPr>
+          <w:rFonts w:ascii="Georgia" w:cs="Georgia" w:eastAsia="Georgia" w:hAnsi="Georgia"/>
+          <w:b w:val="1"/>
+          <w:rtl w:val="0"/>
+        </w:rPr>
+        <w:t xml:space="preserve">Findings:</w:t>
+      </w:r>
+    </w:p>
+    <w:p>
+      <w:pPr>
+        <w:numPr>
+          <w:ilvl w:val="0"/>
+          <w:numId w:val="9"/>
+        </w:numPr>
+        <w:spacing w:after="0" w:afterAutospacing="0" w:before="240" w:lineRule="auto"/>
+        <w:ind w:left="720" w:hanging="360"/>
+      </w:pPr>
+      <w:r>
+        <w:rPr>
+          <w:rFonts w:ascii="Georgia" w:cs="Georgia" w:eastAsia="Georgia" w:hAnsi="Georgia"/>
+          <w:b w:val="1"/>
+          <w:rtl w:val="0"/>
+        </w:rPr>
+        <w:t xml:space="preserve">No formal incident response (IR) plan</w:t>
+      </w:r>
+      <w:r>
+        <w:rPr>
+          <w:rFonts w:ascii="Georgia" w:cs="Georgia" w:eastAsia="Georgia" w:hAnsi="Georgia"/>
+          <w:rtl w:val="0"/>
+        </w:rPr>
+        <w:t xml:space="preserve"> is in place.</w:t>
+        <w:br w:type="textWrapping"/>
+      </w:r>
+    </w:p>
+    <w:p>
+      <w:pPr>
+        <w:numPr>
+          <w:ilvl w:val="0"/>
+          <w:numId w:val="9"/>
+        </w:numPr>
+        <w:spacing w:after="0" w:afterAutospacing="0" w:before="0" w:beforeAutospacing="0" w:lineRule="auto"/>
+        <w:ind w:left="720" w:hanging="360"/>
+      </w:pPr>
+      <w:r>
+        <w:rPr>
+          <w:rFonts w:ascii="Georgia" w:cs="Georgia" w:eastAsia="Georgia" w:hAnsi="Georgia"/>
+          <w:b w:val="1"/>
+          <w:rtl w:val="0"/>
+        </w:rPr>
+        <w:t xml:space="preserve">No recent cyber incident simulations</w:t>
+      </w:r>
+      <w:r>
+        <w:rPr>
+          <w:rFonts w:ascii="Georgia" w:cs="Georgia" w:eastAsia="Georgia" w:hAnsi="Georgia"/>
+          <w:rtl w:val="0"/>
+        </w:rPr>
+        <w:t xml:space="preserve"> have been conducted.</w:t>
+        <w:br w:type="textWrapping"/>
+      </w:r>
+    </w:p>
+    <w:p>
+      <w:pPr>
+        <w:numPr>
+          <w:ilvl w:val="0"/>
+          <w:numId w:val="9"/>
+        </w:numPr>
+        <w:spacing w:after="240" w:before="0" w:beforeAutospacing="0" w:lineRule="auto"/>
+        <w:ind w:left="720" w:hanging="360"/>
+      </w:pPr>
+      <w:r>
+        <w:rPr>
+          <w:rFonts w:ascii="Georgia" w:cs="Georgia" w:eastAsia="Georgia" w:hAnsi="Georgia"/>
+          <w:b w:val="1"/>
+          <w:rtl w:val="0"/>
+        </w:rPr>
+        <w:t xml:space="preserve">System logs are only partially reviewed</w:t>
+      </w:r>
+      <w:r>
+        <w:rPr>
+          <w:rFonts w:ascii="Georgia" w:cs="Georgia" w:eastAsia="Georgia" w:hAnsi="Georgia"/>
+          <w:rtl w:val="0"/>
+        </w:rPr>
+        <w:t xml:space="preserve">, missing early warning indicators of compromise.</w:t>
+        <w:br w:type="textWrapping"/>
+      </w:r>
+    </w:p>
+    <w:p>
+      <w:pPr>
+        <w:spacing w:after="240" w:before="240" w:lineRule="auto"/>
+        <w:rPr>
+          <w:rFonts w:ascii="Georgia" w:cs="Georgia" w:eastAsia="Georgia" w:hAnsi="Georgia"/>
+        </w:rPr>
+      </w:pPr>
+      <w:r>
+        <w:rPr>
+          <w:rFonts w:ascii="Georgia" w:cs="Georgia" w:eastAsia="Georgia" w:hAnsi="Georgia"/>
+          <w:b w:val="1"/>
+          <w:rtl w:val="0"/>
+        </w:rPr>
+        <w:t xml:space="preserve">Implications:</w:t>
+      </w:r>
+      <w:r>
+        <w:rPr>
+          <w:rFonts w:ascii="Georgia" w:cs="Georgia" w:eastAsia="Georgia" w:hAnsi="Georgia"/>
+          <w:rtl w:val="0"/>
+        </w:rPr>
+        <w:t xml:space="preserve"> The bank lacks preparedness to detect, respond to, and contain security incidents.</w:t>
+      </w:r>
+    </w:p>
+    <w:p>
+      <w:pPr>
+        <w:spacing w:after="240" w:before="240" w:lineRule="auto"/>
+        <w:rPr>
+          <w:rFonts w:ascii="Georgia" w:cs="Georgia" w:eastAsia="Georgia" w:hAnsi="Georgia"/>
+        </w:rPr>
+      </w:pPr>
+      <w:r>
+        <w:rPr>
+          <w:rFonts w:ascii="Georgia" w:cs="Georgia" w:eastAsia="Georgia" w:hAnsi="Georgia"/>
+          <w:b w:val="1"/>
+          <w:rtl w:val="0"/>
+        </w:rPr>
+        <w:t xml:space="preserve">NIST Alignment:</w:t>
+      </w:r>
+      <w:r>
+        <w:rPr>
+          <w:rFonts w:ascii="Georgia" w:cs="Georgia" w:eastAsia="Georgia" w:hAnsi="Georgia"/>
+          <w:rtl w:val="0"/>
+        </w:rPr>
+        <w:t xml:space="preserve"> Respond (RS), Detect (DE.CM)</w:t>
+        <w:br w:type="textWrapping"/>
+      </w:r>
+      <w:r>
+        <w:rPr>
+          <w:rFonts w:ascii="Georgia" w:cs="Georgia" w:eastAsia="Georgia" w:hAnsi="Georgia"/>
+          <w:b w:val="1"/>
+          <w:rtl w:val="0"/>
+        </w:rPr>
+        <w:t xml:space="preserve">NISA Relevance:</w:t>
+      </w:r>
+      <w:r>
+        <w:rPr>
+          <w:rFonts w:ascii="Georgia" w:cs="Georgia" w:eastAsia="Georgia" w:hAnsi="Georgia"/>
+          <w:rtl w:val="0"/>
+        </w:rPr>
+        <w:t xml:space="preserve"> Crisis handling and breach notification readiness are core responsibilities for critical financial infrastructure.</w:t>
+      </w:r>
+    </w:p>
+    <w:p>
+      <w:pPr>
+        <w:spacing w:after="240" w:before="240" w:lineRule="auto"/>
+        <w:ind w:left="720" w:hanging="360"/>
+        <w:rPr>
+          <w:rFonts w:ascii="Georgia" w:cs="Georgia" w:eastAsia="Georgia" w:hAnsi="Georgia"/>
+        </w:rPr>
+      </w:pPr>
+      <w:r>
+        <w:rPr>
+          <w:rtl w:val="0"/>
+        </w:rPr>
+      </w:r>
+    </w:p>
+    <w:p>
+      <w:pPr>
+        <w:pStyle w:val="Heading3"/>
+        <w:keepNext w:val="0"/>
+        <w:keepLines w:val="0"/>
+        <w:spacing w:before="280" w:lineRule="auto"/>
+        <w:ind w:left="0" w:firstLine="0"/>
+        <w:rPr>
+          <w:rFonts w:ascii="Georgia" w:cs="Georgia" w:eastAsia="Georgia" w:hAnsi="Georgia"/>
+          <w:b w:val="1"/>
+          <w:color w:val="000000"/>
+          <w:sz w:val="26"/>
+          <w:szCs w:val="26"/>
+        </w:rPr>
+      </w:pPr>
+      <w:bookmarkStart w:colFirst="0" w:colLast="0" w:name="_jzljkes5eixh" w:id="7"/>
+      <w:bookmarkEnd w:id="7"/>
+      <w:r>
+        <w:rPr>
+          <w:rFonts w:ascii="Georgia" w:cs="Georgia" w:eastAsia="Georgia" w:hAnsi="Georgia"/>
+          <w:b w:val="1"/>
+          <w:color w:val="000000"/>
+          <w:sz w:val="26"/>
+          <w:szCs w:val="26"/>
+          <w:rtl w:val="0"/>
+        </w:rPr>
+        <w:t xml:space="preserve">Data Protection &amp; Classification</w:t>
+      </w:r>
+    </w:p>
+    <w:p>
+      <w:pPr>
+        <w:spacing w:after="240" w:before="240" w:lineRule="auto"/>
+        <w:rPr>
+          <w:rFonts w:ascii="Georgia" w:cs="Georgia" w:eastAsia="Georgia" w:hAnsi="Georgia"/>
+          <w:b w:val="1"/>
+        </w:rPr>
+      </w:pPr>
+      <w:r>
+        <w:rPr>
+          <w:rFonts w:ascii="Georgia" w:cs="Georgia" w:eastAsia="Georgia" w:hAnsi="Georgia"/>
+          <w:b w:val="1"/>
+          <w:rtl w:val="0"/>
+        </w:rPr>
+        <w:t xml:space="preserve">Findings:</w:t>
+      </w:r>
+    </w:p>
+    <w:p>
+      <w:pPr>
+        <w:numPr>
+          <w:ilvl w:val="0"/>
+          <w:numId w:val="7"/>
+        </w:numPr>
+        <w:spacing w:after="0" w:afterAutospacing="0" w:before="240" w:lineRule="auto"/>
+        <w:ind w:left="720" w:hanging="360"/>
+      </w:pPr>
+      <w:r>
+        <w:rPr>
+          <w:rFonts w:ascii="Georgia" w:cs="Georgia" w:eastAsia="Georgia" w:hAnsi="Georgia"/>
+          <w:b w:val="1"/>
+          <w:rtl w:val="0"/>
+        </w:rPr>
+        <w:t xml:space="preserve">Encryption is properly implemented</w:t>
+      </w:r>
+      <w:r>
+        <w:rPr>
+          <w:rFonts w:ascii="Georgia" w:cs="Georgia" w:eastAsia="Georgia" w:hAnsi="Georgia"/>
+          <w:rtl w:val="0"/>
+        </w:rPr>
+        <w:t xml:space="preserve"> at rest and in transit.</w:t>
+        <w:br w:type="textWrapping"/>
+      </w:r>
+    </w:p>
+    <w:p>
+      <w:pPr>
+        <w:numPr>
+          <w:ilvl w:val="0"/>
+          <w:numId w:val="7"/>
+        </w:numPr>
+        <w:spacing w:after="0" w:afterAutospacing="0" w:before="0" w:beforeAutospacing="0" w:lineRule="auto"/>
+        <w:ind w:left="720" w:hanging="360"/>
+        <w:rPr>
+          <w:rFonts w:ascii="Georgia" w:cs="Georgia" w:eastAsia="Georgia" w:hAnsi="Georgia"/>
+        </w:rPr>
+      </w:pPr>
+      <w:r>
+        <w:rPr>
+          <w:rFonts w:ascii="Georgia" w:cs="Georgia" w:eastAsia="Georgia" w:hAnsi="Georgia"/>
+          <w:b w:val="1"/>
+          <w:rtl w:val="0"/>
+        </w:rPr>
+        <w:t xml:space="preserve">Backups are performed and stored securely.</w:t>
+        <w:br w:type="textWrapping"/>
+      </w:r>
+    </w:p>
+    <w:p>
+      <w:pPr>
+        <w:numPr>
+          <w:ilvl w:val="0"/>
+          <w:numId w:val="7"/>
+        </w:numPr>
+        <w:spacing w:after="240" w:before="0" w:beforeAutospacing="0" w:lineRule="auto"/>
+        <w:ind w:left="720" w:hanging="360"/>
+      </w:pPr>
+      <w:r>
+        <w:rPr>
+          <w:rFonts w:ascii="Georgia" w:cs="Georgia" w:eastAsia="Georgia" w:hAnsi="Georgia"/>
+          <w:b w:val="1"/>
+          <w:rtl w:val="0"/>
+        </w:rPr>
+        <w:t xml:space="preserve">No data classification policy</w:t>
+      </w:r>
+      <w:r>
+        <w:rPr>
+          <w:rFonts w:ascii="Georgia" w:cs="Georgia" w:eastAsia="Georgia" w:hAnsi="Georgia"/>
+          <w:rtl w:val="0"/>
+        </w:rPr>
+        <w:t xml:space="preserve"> exists to define levels of sensitivity or access rules for customer vs. internal data.</w:t>
+        <w:br w:type="textWrapping"/>
+      </w:r>
+    </w:p>
+    <w:p>
+      <w:pPr>
+        <w:spacing w:after="240" w:before="240" w:lineRule="auto"/>
+        <w:rPr>
+          <w:rFonts w:ascii="Georgia" w:cs="Georgia" w:eastAsia="Georgia" w:hAnsi="Georgia"/>
+        </w:rPr>
+      </w:pPr>
+      <w:r>
+        <w:rPr>
+          <w:rFonts w:ascii="Georgia" w:cs="Georgia" w:eastAsia="Georgia" w:hAnsi="Georgia"/>
+          <w:b w:val="1"/>
+          <w:rtl w:val="0"/>
+        </w:rPr>
+        <w:t xml:space="preserve">Implications:</w:t>
+      </w:r>
+      <w:r>
+        <w:rPr>
+          <w:rFonts w:ascii="Georgia" w:cs="Georgia" w:eastAsia="Georgia" w:hAnsi="Georgia"/>
+          <w:rtl w:val="0"/>
+        </w:rPr>
+        <w:t xml:space="preserve"> Without classification, sensitive data may not be consistently protected or audited.</w:t>
+      </w:r>
+    </w:p>
+    <w:p>
+      <w:pPr>
+        <w:spacing w:after="240" w:before="240" w:lineRule="auto"/>
+        <w:rPr>
+          <w:rFonts w:ascii="Georgia" w:cs="Georgia" w:eastAsia="Georgia" w:hAnsi="Georgia"/>
+        </w:rPr>
+      </w:pPr>
+      <w:r>
+        <w:rPr>
+          <w:rFonts w:ascii="Georgia" w:cs="Georgia" w:eastAsia="Georgia" w:hAnsi="Georgia"/>
+          <w:b w:val="1"/>
+          <w:rtl w:val="0"/>
+        </w:rPr>
+        <w:t xml:space="preserve">NIST Alignment:</w:t>
+      </w:r>
+      <w:r>
+        <w:rPr>
+          <w:rFonts w:ascii="Georgia" w:cs="Georgia" w:eastAsia="Georgia" w:hAnsi="Georgia"/>
+          <w:rtl w:val="0"/>
+        </w:rPr>
+        <w:t xml:space="preserve"> Identify (ID.AM), Protect (PR.DS)</w:t>
+        <w:br w:type="textWrapping"/>
+        <w:t xml:space="preserve"> </w:t>
+      </w:r>
+      <w:r>
+        <w:rPr>
+          <w:rFonts w:ascii="Georgia" w:cs="Georgia" w:eastAsia="Georgia" w:hAnsi="Georgia"/>
+          <w:b w:val="1"/>
+          <w:rtl w:val="0"/>
+        </w:rPr>
+        <w:t xml:space="preserve">NISA Relevance:</w:t>
+      </w:r>
+      <w:r>
+        <w:rPr>
+          <w:rFonts w:ascii="Georgia" w:cs="Georgia" w:eastAsia="Georgia" w:hAnsi="Georgia"/>
+          <w:rtl w:val="0"/>
+        </w:rPr>
+        <w:t xml:space="preserve"> Handling of personally identifiable information (PII) and financial data requires clear labeling and handling procedures.</w:t>
+      </w:r>
+    </w:p>
+    <w:p>
+      <w:pPr>
+        <w:spacing w:after="240" w:before="240" w:lineRule="auto"/>
+        <w:ind w:left="720" w:hanging="360"/>
+        <w:rPr>
+          <w:rFonts w:ascii="Georgia" w:cs="Georgia" w:eastAsia="Georgia" w:hAnsi="Georgia"/>
+        </w:rPr>
+      </w:pPr>
+      <w:r>
+        <w:rPr>
+          <w:rtl w:val="0"/>
+        </w:rPr>
+      </w:r>
+    </w:p>
+    <w:p>
+      <w:pPr>
+        <w:pStyle w:val="Heading3"/>
+        <w:keepNext w:val="0"/>
+        <w:keepLines w:val="0"/>
+        <w:spacing w:before="280" w:lineRule="auto"/>
+        <w:ind w:left="0" w:firstLine="0"/>
+        <w:rPr>
+          <w:rFonts w:ascii="Georgia" w:cs="Georgia" w:eastAsia="Georgia" w:hAnsi="Georgia"/>
+          <w:b w:val="1"/>
+          <w:color w:val="000000"/>
+          <w:sz w:val="26"/>
+          <w:szCs w:val="26"/>
+        </w:rPr>
+      </w:pPr>
+      <w:bookmarkStart w:colFirst="0" w:colLast="0" w:name="_rotz9gu118hp" w:id="8"/>
+      <w:bookmarkEnd w:id="8"/>
+      <w:r>
+        <w:rPr>
+          <w:rFonts w:ascii="Georgia" w:cs="Georgia" w:eastAsia="Georgia" w:hAnsi="Georgia"/>
+          <w:b w:val="1"/>
+          <w:color w:val="000000"/>
+          <w:sz w:val="26"/>
+          <w:szCs w:val="26"/>
+          <w:rtl w:val="0"/>
+        </w:rPr>
+        <w:t xml:space="preserve">Network, Endpoint &amp; Removable Media</w:t>
+      </w:r>
+    </w:p>
+    <w:p>
+      <w:pPr>
+        <w:spacing w:after="240" w:before="240" w:lineRule="auto"/>
+        <w:rPr>
+          <w:rFonts w:ascii="Georgia" w:cs="Georgia" w:eastAsia="Georgia" w:hAnsi="Georgia"/>
+          <w:b w:val="1"/>
+        </w:rPr>
+      </w:pPr>
+      <w:r>
+        <w:rPr>
+          <w:rFonts w:ascii="Georgia" w:cs="Georgia" w:eastAsia="Georgia" w:hAnsi="Georgia"/>
+          <w:b w:val="1"/>
+          <w:rtl w:val="0"/>
+        </w:rPr>
+        <w:t xml:space="preserve">Findings:</w:t>
+      </w:r>
+    </w:p>
+    <w:p>
+      <w:pPr>
+        <w:numPr>
+          <w:ilvl w:val="0"/>
+          <w:numId w:val="6"/>
+        </w:numPr>
+        <w:spacing w:after="0" w:afterAutospacing="0" w:before="240" w:lineRule="auto"/>
+        <w:ind w:left="720" w:hanging="360"/>
+      </w:pPr>
+      <w:r>
+        <w:rPr>
+          <w:rFonts w:ascii="Georgia" w:cs="Georgia" w:eastAsia="Georgia" w:hAnsi="Georgia"/>
+          <w:b w:val="1"/>
+          <w:rtl w:val="0"/>
+        </w:rPr>
+        <w:t xml:space="preserve">Firewalls and IDS/IPS</w:t>
+      </w:r>
+      <w:r>
+        <w:rPr>
+          <w:rFonts w:ascii="Georgia" w:cs="Georgia" w:eastAsia="Georgia" w:hAnsi="Georgia"/>
+          <w:rtl w:val="0"/>
+        </w:rPr>
+        <w:t xml:space="preserve"> systems are in place, supporting perimeter defense.</w:t>
+        <w:br w:type="textWrapping"/>
+      </w:r>
+    </w:p>
+    <w:p>
+      <w:pPr>
+        <w:numPr>
+          <w:ilvl w:val="0"/>
+          <w:numId w:val="6"/>
+        </w:numPr>
+        <w:spacing w:after="0" w:afterAutospacing="0" w:before="0" w:beforeAutospacing="0" w:lineRule="auto"/>
+        <w:ind w:left="720" w:hanging="360"/>
+      </w:pPr>
+      <w:r>
+        <w:rPr>
+          <w:rFonts w:ascii="Georgia" w:cs="Georgia" w:eastAsia="Georgia" w:hAnsi="Georgia"/>
+          <w:b w:val="1"/>
+          <w:rtl w:val="0"/>
+        </w:rPr>
+        <w:t xml:space="preserve">Patching of core banking systems</w:t>
+      </w:r>
+      <w:r>
+        <w:rPr>
+          <w:rFonts w:ascii="Georgia" w:cs="Georgia" w:eastAsia="Georgia" w:hAnsi="Georgia"/>
+          <w:rtl w:val="0"/>
+        </w:rPr>
+        <w:t xml:space="preserve"> is only partially completed, creating an exploitable attack window.</w:t>
+        <w:br w:type="textWrapping"/>
+      </w:r>
+    </w:p>
+    <w:p>
+      <w:pPr>
+        <w:numPr>
+          <w:ilvl w:val="0"/>
+          <w:numId w:val="6"/>
+        </w:numPr>
+        <w:spacing w:after="240" w:before="0" w:beforeAutospacing="0" w:lineRule="auto"/>
+        <w:ind w:left="720" w:hanging="360"/>
+      </w:pPr>
+      <w:r>
+        <w:rPr>
+          <w:rFonts w:ascii="Georgia" w:cs="Georgia" w:eastAsia="Georgia" w:hAnsi="Georgia"/>
+          <w:b w:val="1"/>
+          <w:rtl w:val="0"/>
+        </w:rPr>
+        <w:t xml:space="preserve">USB device usage is unrestricted and unmonitored</w:t>
+      </w:r>
+      <w:r>
+        <w:rPr>
+          <w:rFonts w:ascii="Georgia" w:cs="Georgia" w:eastAsia="Georgia" w:hAnsi="Georgia"/>
+          <w:rtl w:val="0"/>
+        </w:rPr>
+        <w:t xml:space="preserve">, introducing risk of malware infection and data leakage.</w:t>
+        <w:br w:type="textWrapping"/>
+      </w:r>
+    </w:p>
+    <w:p>
+      <w:pPr>
+        <w:spacing w:after="240" w:before="240" w:lineRule="auto"/>
+        <w:rPr>
+          <w:rFonts w:ascii="Georgia" w:cs="Georgia" w:eastAsia="Georgia" w:hAnsi="Georgia"/>
+        </w:rPr>
+      </w:pPr>
+      <w:r>
+        <w:rPr>
+          <w:rFonts w:ascii="Georgia" w:cs="Georgia" w:eastAsia="Georgia" w:hAnsi="Georgia"/>
+          <w:b w:val="1"/>
+          <w:rtl w:val="0"/>
+        </w:rPr>
+        <w:t xml:space="preserve">NIST Alignment:</w:t>
+      </w:r>
+      <w:r>
+        <w:rPr>
+          <w:rFonts w:ascii="Georgia" w:cs="Georgia" w:eastAsia="Georgia" w:hAnsi="Georgia"/>
+          <w:rtl w:val="0"/>
+        </w:rPr>
+        <w:t xml:space="preserve"> Protect (PR.IP, PR.PT), Detect (DE.CM)</w:t>
+        <w:br w:type="textWrapping"/>
+        <w:t xml:space="preserve"> </w:t>
+      </w:r>
+      <w:r>
+        <w:rPr>
+          <w:rFonts w:ascii="Georgia" w:cs="Georgia" w:eastAsia="Georgia" w:hAnsi="Georgia"/>
+          <w:b w:val="1"/>
+          <w:rtl w:val="0"/>
+        </w:rPr>
+        <w:t xml:space="preserve">NISA Relevance:</w:t>
+      </w:r>
+      <w:r>
+        <w:rPr>
+          <w:rFonts w:ascii="Georgia" w:cs="Georgia" w:eastAsia="Georgia" w:hAnsi="Georgia"/>
+          <w:rtl w:val="0"/>
+        </w:rPr>
+        <w:t xml:space="preserve"> Device control and patch hygiene are foundational technical safeguards.</w:t>
+      </w:r>
+    </w:p>
+    <w:p>
+      <w:pPr>
+        <w:spacing w:after="240" w:before="240" w:lineRule="auto"/>
+        <w:ind w:left="720" w:hanging="360"/>
+        <w:rPr>
+          <w:rFonts w:ascii="Georgia" w:cs="Georgia" w:eastAsia="Georgia" w:hAnsi="Georgia"/>
+        </w:rPr>
+      </w:pPr>
+      <w:r>
+        <w:rPr>
+          <w:rtl w:val="0"/>
+        </w:rPr>
+      </w:r>
+    </w:p>
+    <w:p>
+      <w:pPr>
+        <w:pStyle w:val="Heading3"/>
+        <w:keepNext w:val="0"/>
+        <w:keepLines w:val="0"/>
+        <w:spacing w:before="280" w:lineRule="auto"/>
+        <w:ind w:left="0" w:firstLine="0"/>
+        <w:rPr>
+          <w:rFonts w:ascii="Georgia" w:cs="Georgia" w:eastAsia="Georgia" w:hAnsi="Georgia"/>
+          <w:b w:val="1"/>
+          <w:color w:val="000000"/>
+          <w:sz w:val="26"/>
+          <w:szCs w:val="26"/>
+        </w:rPr>
+      </w:pPr>
+      <w:bookmarkStart w:colFirst="0" w:colLast="0" w:name="_o6q4luqu31pw" w:id="9"/>
+      <w:bookmarkEnd w:id="9"/>
+      <w:r>
+        <w:rPr>
+          <w:rFonts w:ascii="Georgia" w:cs="Georgia" w:eastAsia="Georgia" w:hAnsi="Georgia"/>
+          <w:b w:val="1"/>
+          <w:color w:val="000000"/>
+          <w:sz w:val="26"/>
+          <w:szCs w:val="26"/>
+          <w:rtl w:val="0"/>
+        </w:rPr>
+        <w:t xml:space="preserve">Physical Security</w:t>
+      </w:r>
+    </w:p>
+    <w:p>
+      <w:pPr>
+        <w:spacing w:after="240" w:before="240" w:lineRule="auto"/>
+        <w:rPr>
+          <w:rFonts w:ascii="Georgia" w:cs="Georgia" w:eastAsia="Georgia" w:hAnsi="Georgia"/>
+          <w:b w:val="1"/>
+        </w:rPr>
+      </w:pPr>
+      <w:r>
+        <w:rPr>
+          <w:rFonts w:ascii="Georgia" w:cs="Georgia" w:eastAsia="Georgia" w:hAnsi="Georgia"/>
+          <w:b w:val="1"/>
+          <w:rtl w:val="0"/>
+        </w:rPr>
+        <w:t xml:space="preserve">Findings:</w:t>
+      </w:r>
+    </w:p>
+    <w:p>
+      <w:pPr>
+        <w:numPr>
+          <w:ilvl w:val="0"/>
+          <w:numId w:val="8"/>
+        </w:numPr>
+        <w:spacing w:after="0" w:afterAutospacing="0" w:before="240" w:lineRule="auto"/>
+        <w:ind w:left="720" w:hanging="360"/>
+        <w:rPr>
+          <w:rFonts w:ascii="Georgia" w:cs="Georgia" w:eastAsia="Georgia" w:hAnsi="Georgia"/>
+        </w:rPr>
+      </w:pPr>
+      <w:r>
+        <w:rPr>
+          <w:rFonts w:ascii="Georgia" w:cs="Georgia" w:eastAsia="Georgia" w:hAnsi="Georgia"/>
+          <w:b w:val="1"/>
+          <w:rtl w:val="0"/>
+        </w:rPr>
+        <w:t xml:space="preserve">Server rooms are locked and monitored.</w:t>
+        <w:br w:type="textWrapping"/>
+      </w:r>
+    </w:p>
+    <w:p>
+      <w:pPr>
+        <w:numPr>
+          <w:ilvl w:val="0"/>
+          <w:numId w:val="8"/>
+        </w:numPr>
+        <w:spacing w:after="0" w:afterAutospacing="0" w:before="0" w:beforeAutospacing="0" w:lineRule="auto"/>
+        <w:ind w:left="720" w:hanging="360"/>
+      </w:pPr>
+      <w:r>
+        <w:rPr>
+          <w:rFonts w:ascii="Georgia" w:cs="Georgia" w:eastAsia="Georgia" w:hAnsi="Georgia"/>
+          <w:b w:val="1"/>
+          <w:rtl w:val="0"/>
+        </w:rPr>
+        <w:t xml:space="preserve">ATM and terminal inspections are partially conducted</w:t>
+      </w:r>
+      <w:r>
+        <w:rPr>
+          <w:rFonts w:ascii="Georgia" w:cs="Georgia" w:eastAsia="Georgia" w:hAnsi="Georgia"/>
+          <w:rtl w:val="0"/>
+        </w:rPr>
+        <w:t xml:space="preserve">, indicating inconsistencies in physical controls.</w:t>
+        <w:br w:type="textWrapping"/>
+      </w:r>
+    </w:p>
+    <w:p>
+      <w:pPr>
+        <w:numPr>
+          <w:ilvl w:val="0"/>
+          <w:numId w:val="8"/>
+        </w:numPr>
+        <w:spacing w:after="240" w:before="0" w:beforeAutospacing="0" w:lineRule="auto"/>
+        <w:ind w:left="720" w:hanging="360"/>
+      </w:pPr>
+      <w:r>
+        <w:rPr>
+          <w:rFonts w:ascii="Georgia" w:cs="Georgia" w:eastAsia="Georgia" w:hAnsi="Georgia"/>
+          <w:b w:val="1"/>
+          <w:rtl w:val="0"/>
+        </w:rPr>
+        <w:t xml:space="preserve">Visitor logs and escort procedures</w:t>
+      </w:r>
+      <w:r>
+        <w:rPr>
+          <w:rFonts w:ascii="Georgia" w:cs="Georgia" w:eastAsia="Georgia" w:hAnsi="Georgia"/>
+          <w:rtl w:val="0"/>
+        </w:rPr>
+        <w:t xml:space="preserve"> are being followed in secure areas.</w:t>
+        <w:br w:type="textWrapping"/>
+      </w:r>
+    </w:p>
+    <w:p>
+      <w:pPr>
+        <w:spacing w:after="240" w:before="240" w:lineRule="auto"/>
+        <w:rPr>
+          <w:rFonts w:ascii="Georgia" w:cs="Georgia" w:eastAsia="Georgia" w:hAnsi="Georgia"/>
+        </w:rPr>
+      </w:pPr>
+      <w:r>
+        <w:rPr>
+          <w:rFonts w:ascii="Georgia" w:cs="Georgia" w:eastAsia="Georgia" w:hAnsi="Georgia"/>
+          <w:b w:val="1"/>
+          <w:rtl w:val="0"/>
+        </w:rPr>
+        <w:t xml:space="preserve">NIST Alignment:</w:t>
+      </w:r>
+      <w:r>
+        <w:rPr>
+          <w:rFonts w:ascii="Georgia" w:cs="Georgia" w:eastAsia="Georgia" w:hAnsi="Georgia"/>
+          <w:rtl w:val="0"/>
+        </w:rPr>
+        <w:t xml:space="preserve"> Protect (PR.PH)</w:t>
+        <w:br w:type="textWrapping"/>
+      </w:r>
+      <w:r>
+        <w:rPr>
+          <w:rFonts w:ascii="Georgia" w:cs="Georgia" w:eastAsia="Georgia" w:hAnsi="Georgia"/>
+          <w:b w:val="1"/>
+          <w:rtl w:val="0"/>
+        </w:rPr>
+        <w:t xml:space="preserve">NISA Relevance:</w:t>
+      </w:r>
+      <w:r>
+        <w:rPr>
+          <w:rFonts w:ascii="Georgia" w:cs="Georgia" w:eastAsia="Georgia" w:hAnsi="Georgia"/>
+          <w:rtl w:val="0"/>
+        </w:rPr>
+        <w:t xml:space="preserve"> Branch-level controls are expected for customer trust and system safety.</w:t>
+      </w:r>
+    </w:p>
+    <w:p>
+      <w:pPr>
+        <w:spacing w:after="240" w:before="240" w:lineRule="auto"/>
+        <w:rPr>
+          <w:rFonts w:ascii="Georgia" w:cs="Georgia" w:eastAsia="Georgia" w:hAnsi="Georgia"/>
+        </w:rPr>
+      </w:pPr>
+      <w:r>
+        <w:rPr>
+          <w:rtl w:val="0"/>
+        </w:rPr>
+      </w:r>
+    </w:p>
+    <w:p>
+      <w:pPr>
+        <w:pStyle w:val="Heading2"/>
+        <w:keepNext w:val="0"/>
+        <w:keepLines w:val="0"/>
+        <w:spacing w:after="80" w:lineRule="auto"/>
+        <w:ind w:left="0" w:firstLine="0"/>
+        <w:rPr>
+          <w:rFonts w:ascii="Georgia" w:cs="Georgia" w:eastAsia="Georgia" w:hAnsi="Georgia"/>
+          <w:b w:val="1"/>
+          <w:sz w:val="34"/>
+          <w:szCs w:val="34"/>
+        </w:rPr>
+      </w:pPr>
+      <w:bookmarkStart w:colFirst="0" w:colLast="0" w:name="_coaeafirfkao" w:id="10"/>
+      <w:bookmarkEnd w:id="10"/>
+      <w:r>
+        <w:rPr>
+          <w:rFonts w:ascii="Georgia" w:cs="Georgia" w:eastAsia="Georgia" w:hAnsi="Georgia"/>
+          <w:b w:val="1"/>
+          <w:sz w:val="34"/>
+          <w:szCs w:val="34"/>
+          <w:rtl w:val="0"/>
+        </w:rPr>
+        <w:t xml:space="preserve">Strategic Recommendations</w:t>
+      </w:r>
+    </w:p>
+    <w:p>
+      <w:pPr>
+        <w:numPr>
+          <w:ilvl w:val="0"/>
+          <w:numId w:val="1"/>
+        </w:numPr>
+        <w:spacing w:after="0" w:afterAutospacing="0" w:before="240" w:lineRule="auto"/>
+        <w:ind w:left="720" w:hanging="360"/>
+        <w:rPr>
+          <w:rFonts w:ascii="Georgia" w:cs="Georgia" w:eastAsia="Georgia" w:hAnsi="Georgia"/>
+        </w:rPr>
+      </w:pPr>
+      <w:r>
+        <w:rPr>
+          <w:rFonts w:ascii="Georgia" w:cs="Georgia" w:eastAsia="Georgia" w:hAnsi="Georgia"/>
+          <w:b w:val="1"/>
+          <w:rtl w:val="0"/>
+        </w:rPr>
+        <w:t xml:space="preserve">Implement Mandatory MFA</w:t>
+        <w:br w:type="textWrapping"/>
+      </w:r>
+    </w:p>
+    <w:p>
+      <w:pPr>
+        <w:numPr>
+          <w:ilvl w:val="1"/>
+          <w:numId w:val="1"/>
+        </w:numPr>
+        <w:spacing w:after="0" w:afterAutospacing="0" w:before="0" w:beforeAutospacing="0" w:lineRule="auto"/>
+        <w:ind w:left="1440" w:hanging="360"/>
+        <w:rPr>
+          <w:rFonts w:ascii="Georgia" w:cs="Georgia" w:eastAsia="Georgia" w:hAnsi="Georgia"/>
+        </w:rPr>
+      </w:pPr>
+      <w:r>
+        <w:rPr>
+          <w:rFonts w:ascii="Georgia" w:cs="Georgia" w:eastAsia="Georgia" w:hAnsi="Georgia"/>
+          <w:rtl w:val="0"/>
+        </w:rPr>
+        <w:t xml:space="preserve">Enforce MFA for all internal systems, especially privileged accounts and VPN access.</w:t>
+      </w:r>
+    </w:p>
+    <w:p>
+      <w:pPr>
+        <w:numPr>
+          <w:ilvl w:val="1"/>
+          <w:numId w:val="1"/>
+        </w:numPr>
+        <w:spacing w:after="0" w:afterAutospacing="0" w:before="0" w:beforeAutospacing="0" w:lineRule="auto"/>
+        <w:ind w:left="1440" w:hanging="360"/>
+        <w:rPr>
+          <w:rFonts w:ascii="Georgia" w:cs="Georgia" w:eastAsia="Georgia" w:hAnsi="Georgia"/>
+        </w:rPr>
+      </w:pPr>
+      <w:r>
+        <w:rPr>
+          <w:rFonts w:ascii="Georgia" w:cs="Georgia" w:eastAsia="Georgia" w:hAnsi="Georgia"/>
+          <w:rtl w:val="0"/>
+        </w:rPr>
+        <w:t xml:space="preserve"> low-cost MFA tools compatible with limited bandwidth environments (e.g., DUO, FreeOTP, Microsoft Authenticator).</w:t>
+        <w:br w:type="textWrapping"/>
+      </w:r>
+    </w:p>
+    <w:p>
+      <w:pPr>
+        <w:numPr>
+          <w:ilvl w:val="0"/>
+          <w:numId w:val="1"/>
+        </w:numPr>
+        <w:spacing w:after="0" w:afterAutospacing="0" w:before="0" w:beforeAutospacing="0" w:lineRule="auto"/>
+        <w:ind w:left="720" w:hanging="360"/>
+        <w:rPr>
+          <w:rFonts w:ascii="Georgia" w:cs="Georgia" w:eastAsia="Georgia" w:hAnsi="Georgia"/>
+        </w:rPr>
+      </w:pPr>
+      <w:r>
+        <w:rPr>
+          <w:rFonts w:ascii="Georgia" w:cs="Georgia" w:eastAsia="Georgia" w:hAnsi="Georgia"/>
+          <w:b w:val="1"/>
+          <w:rtl w:val="0"/>
+        </w:rPr>
+        <w:t xml:space="preserve">Create and Train on an Incident Response Plan</w:t>
+        <w:br w:type="textWrapping"/>
+      </w:r>
+    </w:p>
+    <w:p>
+      <w:pPr>
+        <w:numPr>
+          <w:ilvl w:val="1"/>
+          <w:numId w:val="1"/>
+        </w:numPr>
+        <w:spacing w:after="0" w:afterAutospacing="0" w:before="0" w:beforeAutospacing="0" w:lineRule="auto"/>
+        <w:ind w:left="1440" w:hanging="360"/>
+        <w:rPr>
+          <w:rFonts w:ascii="Georgia" w:cs="Georgia" w:eastAsia="Georgia" w:hAnsi="Georgia"/>
+        </w:rPr>
+      </w:pPr>
+      <w:r>
+        <w:rPr>
+          <w:rFonts w:ascii="Georgia" w:cs="Georgia" w:eastAsia="Georgia" w:hAnsi="Georgia"/>
+          <w:rtl w:val="0"/>
+        </w:rPr>
+        <w:t xml:space="preserve">Draft a response plan with defined roles, procedures, and escalation paths.</w:t>
+        <w:br w:type="textWrapping"/>
+      </w:r>
+    </w:p>
+    <w:p>
+      <w:pPr>
+        <w:numPr>
+          <w:ilvl w:val="1"/>
+          <w:numId w:val="1"/>
+        </w:numPr>
+        <w:spacing w:after="0" w:afterAutospacing="0" w:before="0" w:beforeAutospacing="0" w:lineRule="auto"/>
+        <w:ind w:left="1440" w:hanging="360"/>
+        <w:rPr>
+          <w:rFonts w:ascii="Georgia" w:cs="Georgia" w:eastAsia="Georgia" w:hAnsi="Georgia"/>
+        </w:rPr>
+      </w:pPr>
+      <w:r>
+        <w:rPr>
+          <w:rFonts w:ascii="Georgia" w:cs="Georgia" w:eastAsia="Georgia" w:hAnsi="Georgia"/>
+          <w:rtl w:val="0"/>
+        </w:rPr>
+        <w:t xml:space="preserve">Conduct tabletop and live-fire simulations every 6 months.</w:t>
+        <w:br w:type="textWrapping"/>
+      </w:r>
+    </w:p>
+    <w:p>
+      <w:pPr>
+        <w:numPr>
+          <w:ilvl w:val="0"/>
+          <w:numId w:val="1"/>
+        </w:numPr>
+        <w:spacing w:after="0" w:afterAutospacing="0" w:before="0" w:beforeAutospacing="0" w:lineRule="auto"/>
+        <w:ind w:left="720" w:hanging="360"/>
+        <w:rPr>
+          <w:rFonts w:ascii="Georgia" w:cs="Georgia" w:eastAsia="Georgia" w:hAnsi="Georgia"/>
+        </w:rPr>
+      </w:pPr>
+      <w:r>
+        <w:rPr>
+          <w:rFonts w:ascii="Georgia" w:cs="Georgia" w:eastAsia="Georgia" w:hAnsi="Georgia"/>
+          <w:b w:val="1"/>
+          <w:rtl w:val="0"/>
+        </w:rPr>
+        <w:t xml:space="preserve">Launch a Cybersecurity Awareness Program</w:t>
+        <w:br w:type="textWrapping"/>
+      </w:r>
+    </w:p>
+    <w:p>
+      <w:pPr>
+        <w:numPr>
+          <w:ilvl w:val="1"/>
+          <w:numId w:val="1"/>
+        </w:numPr>
+        <w:spacing w:after="0" w:afterAutospacing="0" w:before="0" w:beforeAutospacing="0" w:lineRule="auto"/>
+        <w:ind w:left="1440" w:hanging="360"/>
+        <w:rPr>
+          <w:rFonts w:ascii="Georgia" w:cs="Georgia" w:eastAsia="Georgia" w:hAnsi="Georgia"/>
+        </w:rPr>
+      </w:pPr>
+      <w:r>
+        <w:rPr>
+          <w:rFonts w:ascii="Georgia" w:cs="Georgia" w:eastAsia="Georgia" w:hAnsi="Georgia"/>
+          <w:rtl w:val="0"/>
+        </w:rPr>
+        <w:t xml:space="preserve">Schedule employee training with local-language materials.</w:t>
+        <w:br w:type="textWrapping"/>
+      </w:r>
+    </w:p>
+    <w:p>
+      <w:pPr>
+        <w:numPr>
+          <w:ilvl w:val="1"/>
+          <w:numId w:val="1"/>
+        </w:numPr>
+        <w:spacing w:after="0" w:afterAutospacing="0" w:before="0" w:beforeAutospacing="0" w:lineRule="auto"/>
+        <w:ind w:left="1440" w:hanging="360"/>
+        <w:rPr>
+          <w:rFonts w:ascii="Georgia" w:cs="Georgia" w:eastAsia="Georgia" w:hAnsi="Georgia"/>
+        </w:rPr>
+      </w:pPr>
+      <w:r>
+        <w:rPr>
+          <w:rFonts w:ascii="Georgia" w:cs="Georgia" w:eastAsia="Georgia" w:hAnsi="Georgia"/>
+          <w:rtl w:val="0"/>
+        </w:rPr>
+        <w:t xml:space="preserve">Run quarterly phishing simulations tailored to local attack methods.</w:t>
+        <w:br w:type="textWrapping"/>
+      </w:r>
+    </w:p>
+    <w:p>
+      <w:pPr>
+        <w:numPr>
+          <w:ilvl w:val="0"/>
+          <w:numId w:val="1"/>
+        </w:numPr>
+        <w:spacing w:after="0" w:afterAutospacing="0" w:before="0" w:beforeAutospacing="0" w:lineRule="auto"/>
+        <w:ind w:left="720" w:hanging="360"/>
+        <w:rPr>
+          <w:rFonts w:ascii="Georgia" w:cs="Georgia" w:eastAsia="Georgia" w:hAnsi="Georgia"/>
+        </w:rPr>
+      </w:pPr>
+      <w:r>
+        <w:rPr>
+          <w:rFonts w:ascii="Georgia" w:cs="Georgia" w:eastAsia="Georgia" w:hAnsi="Georgia"/>
+          <w:b w:val="1"/>
+          <w:rtl w:val="0"/>
+        </w:rPr>
+        <w:t xml:space="preserve">Restrict and Monitor USB &amp; Device Use</w:t>
+        <w:br w:type="textWrapping"/>
+      </w:r>
+    </w:p>
+    <w:p>
+      <w:pPr>
+        <w:numPr>
+          <w:ilvl w:val="1"/>
+          <w:numId w:val="1"/>
+        </w:numPr>
+        <w:spacing w:after="0" w:afterAutospacing="0" w:before="0" w:beforeAutospacing="0" w:lineRule="auto"/>
+        <w:ind w:left="1440" w:hanging="360"/>
+        <w:rPr>
+          <w:rFonts w:ascii="Georgia" w:cs="Georgia" w:eastAsia="Georgia" w:hAnsi="Georgia"/>
+        </w:rPr>
+      </w:pPr>
+      <w:r>
+        <w:rPr>
+          <w:rFonts w:ascii="Georgia" w:cs="Georgia" w:eastAsia="Georgia" w:hAnsi="Georgia"/>
+          <w:rtl w:val="0"/>
+        </w:rPr>
+        <w:t xml:space="preserve">Disable ports by default, allow usage only via documented exceptions.</w:t>
+        <w:br w:type="textWrapping"/>
+      </w:r>
+    </w:p>
+    <w:p>
+      <w:pPr>
+        <w:numPr>
+          <w:ilvl w:val="1"/>
+          <w:numId w:val="1"/>
+        </w:numPr>
+        <w:spacing w:after="0" w:afterAutospacing="0" w:before="0" w:beforeAutospacing="0" w:lineRule="auto"/>
+        <w:ind w:left="1440" w:hanging="360"/>
+        <w:rPr>
+          <w:rFonts w:ascii="Georgia" w:cs="Georgia" w:eastAsia="Georgia" w:hAnsi="Georgia"/>
+        </w:rPr>
+      </w:pPr>
+      <w:r>
+        <w:rPr>
+          <w:rFonts w:ascii="Georgia" w:cs="Georgia" w:eastAsia="Georgia" w:hAnsi="Georgia"/>
+          <w:rtl w:val="0"/>
+        </w:rPr>
+        <w:t xml:space="preserve">Implement endpoint monitoring for device usage and data transfers.</w:t>
+        <w:br w:type="textWrapping"/>
+      </w:r>
+    </w:p>
+    <w:p>
+      <w:pPr>
+        <w:numPr>
+          <w:ilvl w:val="0"/>
+          <w:numId w:val="1"/>
+        </w:numPr>
+        <w:spacing w:after="0" w:afterAutospacing="0" w:before="0" w:beforeAutospacing="0" w:lineRule="auto"/>
+        <w:ind w:left="720" w:hanging="360"/>
+        <w:rPr>
+          <w:rFonts w:ascii="Georgia" w:cs="Georgia" w:eastAsia="Georgia" w:hAnsi="Georgia"/>
+        </w:rPr>
+      </w:pPr>
+      <w:r>
+        <w:rPr>
+          <w:rFonts w:ascii="Georgia" w:cs="Georgia" w:eastAsia="Georgia" w:hAnsi="Georgia"/>
+          <w:b w:val="1"/>
+          <w:rtl w:val="0"/>
+        </w:rPr>
+        <w:t xml:space="preserve">Formalize Data Classification Policy</w:t>
+        <w:br w:type="textWrapping"/>
+      </w:r>
+    </w:p>
+    <w:p>
+      <w:pPr>
+        <w:numPr>
+          <w:ilvl w:val="1"/>
+          <w:numId w:val="1"/>
+        </w:numPr>
+        <w:spacing w:after="0" w:afterAutospacing="0" w:before="0" w:beforeAutospacing="0" w:lineRule="auto"/>
+        <w:ind w:left="1440" w:hanging="360"/>
+        <w:rPr>
+          <w:rFonts w:ascii="Georgia" w:cs="Georgia" w:eastAsia="Georgia" w:hAnsi="Georgia"/>
+        </w:rPr>
+      </w:pPr>
+      <w:r>
+        <w:rPr>
+          <w:rFonts w:ascii="Georgia" w:cs="Georgia" w:eastAsia="Georgia" w:hAnsi="Georgia"/>
+          <w:rtl w:val="0"/>
+        </w:rPr>
+        <w:t xml:space="preserve">Define categories like Public, Internal, Confidential, and Customer-Sensitive.</w:t>
+        <w:br w:type="textWrapping"/>
+      </w:r>
+    </w:p>
+    <w:p>
+      <w:pPr>
+        <w:numPr>
+          <w:ilvl w:val="1"/>
+          <w:numId w:val="1"/>
+        </w:numPr>
+        <w:spacing w:after="0" w:afterAutospacing="0" w:before="0" w:beforeAutospacing="0" w:lineRule="auto"/>
+        <w:ind w:left="1440" w:hanging="360"/>
+        <w:rPr>
+          <w:rFonts w:ascii="Georgia" w:cs="Georgia" w:eastAsia="Georgia" w:hAnsi="Georgia"/>
+        </w:rPr>
+      </w:pPr>
+      <w:r>
+        <w:rPr>
+          <w:rFonts w:ascii="Georgia" w:cs="Georgia" w:eastAsia="Georgia" w:hAnsi="Georgia"/>
+          <w:rtl w:val="0"/>
+        </w:rPr>
+        <w:t xml:space="preserve">Map security controls to each classification level.</w:t>
+        <w:br w:type="textWrapping"/>
+      </w:r>
+    </w:p>
+    <w:p>
+      <w:pPr>
+        <w:numPr>
+          <w:ilvl w:val="0"/>
+          <w:numId w:val="1"/>
+        </w:numPr>
+        <w:spacing w:after="0" w:afterAutospacing="0" w:before="0" w:beforeAutospacing="0" w:lineRule="auto"/>
+        <w:ind w:left="720" w:hanging="360"/>
+        <w:rPr>
+          <w:rFonts w:ascii="Georgia" w:cs="Georgia" w:eastAsia="Georgia" w:hAnsi="Georgia"/>
+        </w:rPr>
+      </w:pPr>
+      <w:r>
+        <w:rPr>
+          <w:rFonts w:ascii="Georgia" w:cs="Georgia" w:eastAsia="Georgia" w:hAnsi="Georgia"/>
+          <w:b w:val="1"/>
+          <w:rtl w:val="0"/>
+        </w:rPr>
+        <w:t xml:space="preserve">Standardize Patch Management &amp; ATM Inspections</w:t>
+        <w:br w:type="textWrapping"/>
+      </w:r>
+    </w:p>
+    <w:p>
+      <w:pPr>
+        <w:numPr>
+          <w:ilvl w:val="1"/>
+          <w:numId w:val="1"/>
+        </w:numPr>
+        <w:spacing w:after="0" w:afterAutospacing="0" w:before="0" w:beforeAutospacing="0" w:lineRule="auto"/>
+        <w:ind w:left="1440" w:hanging="360"/>
+        <w:rPr>
+          <w:rFonts w:ascii="Georgia" w:cs="Georgia" w:eastAsia="Georgia" w:hAnsi="Georgia"/>
+        </w:rPr>
+      </w:pPr>
+      <w:r>
+        <w:rPr>
+          <w:rFonts w:ascii="Georgia" w:cs="Georgia" w:eastAsia="Georgia" w:hAnsi="Georgia"/>
+          <w:rtl w:val="0"/>
+        </w:rPr>
+        <w:t xml:space="preserve">Create a patch cycle (e.g., 30-day SLA for critical updates).</w:t>
+        <w:br w:type="textWrapping"/>
+      </w:r>
+    </w:p>
+    <w:p>
+      <w:pPr>
+        <w:numPr>
+          <w:ilvl w:val="1"/>
+          <w:numId w:val="1"/>
+        </w:numPr>
+        <w:spacing w:after="240" w:before="0" w:beforeAutospacing="0" w:lineRule="auto"/>
+        <w:ind w:left="1440" w:hanging="360"/>
+        <w:rPr>
+          <w:rFonts w:ascii="Georgia" w:cs="Georgia" w:eastAsia="Georgia" w:hAnsi="Georgia"/>
+        </w:rPr>
+      </w:pPr>
+      <w:r>
+        <w:rPr>
+          <w:rFonts w:ascii="Georgia" w:cs="Georgia" w:eastAsia="Georgia" w:hAnsi="Georgia"/>
+          <w:rtl w:val="0"/>
+        </w:rPr>
+        <w:t xml:space="preserve">Centralize ATM inspection reporting to ensure auditability.</w:t>
+        <w:br w:type="textWrapping"/>
+      </w:r>
+    </w:p>
+    <w:p>
+      <w:pPr>
+        <w:pStyle w:val="Heading2"/>
+        <w:keepNext w:val="0"/>
+        <w:keepLines w:val="0"/>
+        <w:spacing w:after="80" w:lineRule="auto"/>
+        <w:ind w:left="0" w:firstLine="0"/>
+        <w:rPr>
+          <w:rFonts w:ascii="Georgia" w:cs="Georgia" w:eastAsia="Georgia" w:hAnsi="Georgia"/>
+          <w:b w:val="1"/>
+          <w:sz w:val="34"/>
+          <w:szCs w:val="34"/>
+        </w:rPr>
+      </w:pPr>
+      <w:bookmarkStart w:colFirst="0" w:colLast="0" w:name="_uwwh0mu9l291" w:id="11"/>
+      <w:bookmarkEnd w:id="11"/>
+      <w:r>
+        <w:rPr>
+          <w:rFonts w:ascii="Georgia" w:cs="Georgia" w:eastAsia="Georgia" w:hAnsi="Georgia"/>
+          <w:b w:val="1"/>
+          <w:sz w:val="34"/>
+          <w:szCs w:val="34"/>
+          <w:rtl w:val="0"/>
+        </w:rPr>
+        <w:t xml:space="preserve">Overall Risk Rating: MODERATE to HIGH</w:t>
+      </w:r>
+    </w:p>
+    <w:p>
+      <w:pPr>
+        <w:spacing w:after="240" w:before="240" w:lineRule="auto"/>
+        <w:rPr>
+          <w:rFonts w:ascii="Georgia" w:cs="Georgia" w:eastAsia="Georgia" w:hAnsi="Georgia"/>
+        </w:rPr>
+      </w:pPr>
+      <w:r>
+        <w:rPr>
+          <w:rFonts w:ascii="Georgia" w:cs="Georgia" w:eastAsia="Georgia" w:hAnsi="Georgia"/>
+          <w:rtl w:val="0"/>
+        </w:rPr>
+        <w:t xml:space="preserve">While foundational compliance tasks (e.g., KYC/AML, DAB reporting) are being met, significant security weaknesses remain in:</w:t>
+      </w:r>
+    </w:p>
+    <w:p>
+      <w:pPr>
+        <w:numPr>
+          <w:ilvl w:val="0"/>
+          <w:numId w:val="5"/>
+        </w:numPr>
+        <w:spacing w:after="0" w:afterAutospacing="0" w:before="240" w:lineRule="auto"/>
+        <w:ind w:left="720" w:hanging="360"/>
+        <w:rPr>
+          <w:rFonts w:ascii="Georgia" w:cs="Georgia" w:eastAsia="Georgia" w:hAnsi="Georgia"/>
+        </w:rPr>
+      </w:pPr>
+      <w:r>
+        <w:rPr>
+          <w:rFonts w:ascii="Georgia" w:cs="Georgia" w:eastAsia="Georgia" w:hAnsi="Georgia"/>
+          <w:rtl w:val="0"/>
+        </w:rPr>
+        <w:t xml:space="preserve">Staff readiness</w:t>
+        <w:br w:type="textWrapping"/>
+      </w:r>
+    </w:p>
+    <w:p>
+      <w:pPr>
+        <w:numPr>
+          <w:ilvl w:val="0"/>
+          <w:numId w:val="5"/>
+        </w:numPr>
+        <w:spacing w:after="0" w:afterAutospacing="0" w:before="0" w:beforeAutospacing="0" w:lineRule="auto"/>
+        <w:ind w:left="720" w:hanging="360"/>
+        <w:rPr>
+          <w:rFonts w:ascii="Georgia" w:cs="Georgia" w:eastAsia="Georgia" w:hAnsi="Georgia"/>
+        </w:rPr>
+      </w:pPr>
+      <w:r>
+        <w:rPr>
+          <w:rFonts w:ascii="Georgia" w:cs="Georgia" w:eastAsia="Georgia" w:hAnsi="Georgia"/>
+          <w:rtl w:val="0"/>
+        </w:rPr>
+        <w:t xml:space="preserve">Endpoint controls</w:t>
+        <w:br w:type="textWrapping"/>
+      </w:r>
+    </w:p>
+    <w:p>
+      <w:pPr>
+        <w:numPr>
+          <w:ilvl w:val="0"/>
+          <w:numId w:val="5"/>
+        </w:numPr>
+        <w:spacing w:after="240" w:before="0" w:beforeAutospacing="0" w:lineRule="auto"/>
+        <w:ind w:left="720" w:hanging="360"/>
+        <w:rPr>
+          <w:rFonts w:ascii="Georgia" w:cs="Georgia" w:eastAsia="Georgia" w:hAnsi="Georgia"/>
+        </w:rPr>
+      </w:pPr>
+      <w:r>
+        <w:rPr>
+          <w:rFonts w:ascii="Georgia" w:cs="Georgia" w:eastAsia="Georgia" w:hAnsi="Georgia"/>
+          <w:rtl w:val="0"/>
+        </w:rPr>
+        <w:t xml:space="preserve">Detection and response maturity</w:t>
+        <w:br w:type="textWrapping"/>
+      </w:r>
+    </w:p>
+    <w:p>
+      <w:pPr>
+        <w:spacing w:after="240" w:before="240" w:lineRule="auto"/>
+        <w:rPr>
+          <w:rFonts w:ascii="Georgia" w:cs="Georgia" w:eastAsia="Georgia" w:hAnsi="Georgia"/>
+        </w:rPr>
+      </w:pPr>
+      <w:r>
+        <w:rPr>
+          <w:rFonts w:ascii="Georgia" w:cs="Georgia" w:eastAsia="Georgia" w:hAnsi="Georgia"/>
+          <w:rtl w:val="0"/>
+        </w:rPr>
+        <w:t xml:space="preserve">These gaps expose the institution to risks from phishing, ransomware, insider abuse, and regulatory non-conformance.</w:t>
+      </w:r>
+    </w:p>
+    <w:p>
+      <w:pPr>
+        <w:spacing w:after="240" w:before="240" w:lineRule="auto"/>
+        <w:ind w:left="600" w:right="600" w:firstLine="0"/>
+        <w:rPr>
+          <w:rFonts w:ascii="Georgia" w:cs="Georgia" w:eastAsia="Georgia" w:hAnsi="Georgia"/>
+          <w:b w:val="1"/>
+        </w:rPr>
+      </w:pPr>
+      <w:r>
+        <w:rPr>
+          <w:rFonts w:ascii="Georgia" w:cs="Georgia" w:eastAsia="Georgia" w:hAnsi="Georgia"/>
+          <w:b w:val="1"/>
+          <w:rtl w:val="0"/>
+        </w:rPr>
+        <w:t xml:space="preserve">Remediation Timeline:</w:t>
       </w:r>
     </w:p>
     <w:p>
@@ -5118,40 +6438,14 @@
           <w:b w:val="1"/>
           <w:rtl w:val="0"/>
         </w:rPr>
-        <w:t xml:space="preserve">Multi-Factor Authentication (MFA)</w:t>
-      </w:r>
-      <w:r>
-        <w:rPr>
-          <w:rFonts w:ascii="Georgia" w:cs="Georgia" w:eastAsia="Georgia" w:hAnsi="Georgia"/>
-          <w:rtl w:val="0"/>
-        </w:rPr>
-        <w:t xml:space="preserve"> is not enforced across all internal systems. This significantly elevates the risk of unauthorized access, especially in remote or high-privilege contexts.</w:t>
-        <w:br w:type="textWrapping"/>
-      </w:r>
-    </w:p>
-    <w:p>
-      <w:pPr>
-        <w:numPr>
-          <w:ilvl w:val="0"/>
-          <w:numId w:val="3"/>
-        </w:numPr>
-        <w:spacing w:after="0" w:afterAutospacing="0" w:before="0" w:beforeAutospacing="0" w:lineRule="auto"/>
-        <w:ind w:left="720" w:hanging="360"/>
-      </w:pPr>
-      <w:r>
-        <w:rPr>
-          <w:rFonts w:ascii="Georgia" w:cs="Georgia" w:eastAsia="Georgia" w:hAnsi="Georgia"/>
-          <w:b w:val="1"/>
-          <w:rtl w:val="0"/>
-        </w:rPr>
-        <w:t xml:space="preserve">Admin/privileged account activity</w:t>
-      </w:r>
-      <w:r>
-        <w:rPr>
-          <w:rFonts w:ascii="Georgia" w:cs="Georgia" w:eastAsia="Georgia" w:hAnsi="Georgia"/>
-          <w:rtl w:val="0"/>
-        </w:rPr>
-        <w:t xml:space="preserve"> is only partially logged, creating gaps in auditability and making insider threat detection difficult.</w:t>
+        <w:t xml:space="preserve">High-priority controls (MFA, training, IR planning):</w:t>
+      </w:r>
+      <w:r>
+        <w:rPr>
+          <w:rFonts w:ascii="Georgia" w:cs="Georgia" w:eastAsia="Georgia" w:hAnsi="Georgia"/>
+          <w:rtl w:val="0"/>
+        </w:rPr>
+        <w:t xml:space="preserve"> Within 30 days</w:t>
         <w:br w:type="textWrapping"/>
       </w:r>
     </w:p>
@@ -5170,1100 +6464,19 @@
           <w:b w:val="1"/>
           <w:rtl w:val="0"/>
         </w:rPr>
-        <w:t xml:space="preserve">User account deactivation</w:t>
-      </w:r>
-      <w:r>
-        <w:rPr>
-          <w:rFonts w:ascii="Georgia" w:cs="Georgia" w:eastAsia="Georgia" w:hAnsi="Georgia"/>
-          <w:rtl w:val="0"/>
-        </w:rPr>
-        <w:t xml:space="preserve"> appears to be managed correctly upon employee departure, mitigating orphaned account risk.</w:t>
-        <w:br w:type="textWrapping"/>
+        <w:t xml:space="preserve">Medium-priority controls (patching, USB controls):</w:t>
+      </w:r>
+      <w:r>
+        <w:rPr>
+          <w:rFonts w:ascii="Georgia" w:cs="Georgia" w:eastAsia="Georgia" w:hAnsi="Georgia"/>
+          <w:rtl w:val="0"/>
+        </w:rPr>
+        <w:t xml:space="preserve"> Within 60–90 days</w:t>
       </w:r>
     </w:p>
     <w:p>
       <w:pPr>
         <w:spacing w:after="240" w:before="240" w:lineRule="auto"/>
-        <w:rPr>
-          <w:rFonts w:ascii="Georgia" w:cs="Georgia" w:eastAsia="Georgia" w:hAnsi="Georgia"/>
-        </w:rPr>
-      </w:pPr>
-      <w:r>
-        <w:rPr>
-          <w:rFonts w:ascii="Georgia" w:cs="Georgia" w:eastAsia="Georgia" w:hAnsi="Georgia"/>
-          <w:b w:val="1"/>
-          <w:rtl w:val="0"/>
-        </w:rPr>
-        <w:t xml:space="preserve">NIST Alignment:</w:t>
-      </w:r>
-      <w:r>
-        <w:rPr>
-          <w:rFonts w:ascii="Georgia" w:cs="Georgia" w:eastAsia="Georgia" w:hAnsi="Georgia"/>
-          <w:rtl w:val="0"/>
-        </w:rPr>
-        <w:t xml:space="preserve"> Protect (PR.AC), Detect (DE.AE)</w:t>
-        <w:br w:type="textWrapping"/>
-        <w:t xml:space="preserve"> </w:t>
-      </w:r>
-      <w:r>
-        <w:rPr>
-          <w:rFonts w:ascii="Georgia" w:cs="Georgia" w:eastAsia="Georgia" w:hAnsi="Georgia"/>
-          <w:b w:val="1"/>
-          <w:rtl w:val="0"/>
-        </w:rPr>
-        <w:t xml:space="preserve">NISA Relevance:</w:t>
-      </w:r>
-      <w:r>
-        <w:rPr>
-          <w:rFonts w:ascii="Georgia" w:cs="Georgia" w:eastAsia="Georgia" w:hAnsi="Georgia"/>
-          <w:rtl w:val="0"/>
-        </w:rPr>
-        <w:t xml:space="preserve"> Strong identity access management and privileged account logging are high priorities.</w:t>
-      </w:r>
-    </w:p>
-    <w:p>
-      <w:pPr>
-        <w:spacing w:after="240" w:before="240" w:lineRule="auto"/>
-        <w:ind w:left="720" w:hanging="360"/>
-        <w:rPr>
-          <w:rFonts w:ascii="Georgia" w:cs="Georgia" w:eastAsia="Georgia" w:hAnsi="Georgia"/>
-        </w:rPr>
-      </w:pPr>
-      <w:r>
-        <w:pict>
-          <v:rect style="width:0.0pt;height:1.5pt" o:hr="t" o:hrstd="t" o:hralign="center" fillcolor="#A0A0A0" stroked="f"/>
-        </w:pict>
-      </w:r>
-      <w:r>
-        <w:rPr>
-          <w:rtl w:val="0"/>
-        </w:rPr>
-      </w:r>
-    </w:p>
-    <w:p>
-      <w:pPr>
-        <w:pStyle w:val="Heading3"/>
-        <w:keepNext w:val="0"/>
-        <w:keepLines w:val="0"/>
-        <w:spacing w:before="280" w:lineRule="auto"/>
-        <w:ind w:left="0" w:firstLine="0"/>
-        <w:rPr>
-          <w:rFonts w:ascii="Georgia" w:cs="Georgia" w:eastAsia="Georgia" w:hAnsi="Georgia"/>
-          <w:b w:val="1"/>
-          <w:color w:val="000000"/>
-          <w:sz w:val="26"/>
-          <w:szCs w:val="26"/>
-        </w:rPr>
-      </w:pPr>
-      <w:bookmarkStart w:colFirst="0" w:colLast="0" w:name="_7k22s7gwr1r9" w:id="5"/>
-      <w:bookmarkEnd w:id="5"/>
-      <w:r>
-        <w:rPr>
-          <w:rFonts w:ascii="Georgia" w:cs="Georgia" w:eastAsia="Georgia" w:hAnsi="Georgia"/>
-          <w:b w:val="1"/>
-          <w:color w:val="000000"/>
-          <w:sz w:val="26"/>
-          <w:szCs w:val="26"/>
-          <w:rtl w:val="0"/>
-        </w:rPr>
-        <w:t xml:space="preserve">Employee Training &amp; Awareness</w:t>
-      </w:r>
-    </w:p>
-    <w:p>
-      <w:pPr>
-        <w:spacing w:after="240" w:before="240" w:lineRule="auto"/>
-        <w:rPr>
-          <w:rFonts w:ascii="Georgia" w:cs="Georgia" w:eastAsia="Georgia" w:hAnsi="Georgia"/>
-          <w:b w:val="1"/>
-        </w:rPr>
-      </w:pPr>
-      <w:r>
-        <w:rPr>
-          <w:rFonts w:ascii="Georgia" w:cs="Georgia" w:eastAsia="Georgia" w:hAnsi="Georgia"/>
-          <w:b w:val="1"/>
-          <w:rtl w:val="0"/>
-        </w:rPr>
-        <w:t xml:space="preserve">Findings:</w:t>
-      </w:r>
-    </w:p>
-    <w:p>
-      <w:pPr>
-        <w:numPr>
-          <w:ilvl w:val="0"/>
-          <w:numId w:val="5"/>
-        </w:numPr>
-        <w:spacing w:after="0" w:afterAutospacing="0" w:before="240" w:lineRule="auto"/>
-        <w:ind w:left="720" w:hanging="360"/>
-      </w:pPr>
-      <w:r>
-        <w:rPr>
-          <w:rFonts w:ascii="Georgia" w:cs="Georgia" w:eastAsia="Georgia" w:hAnsi="Georgia"/>
-          <w:b w:val="1"/>
-          <w:rtl w:val="0"/>
-        </w:rPr>
-        <w:t xml:space="preserve">No cybersecurity awareness training</w:t>
-      </w:r>
-      <w:r>
-        <w:rPr>
-          <w:rFonts w:ascii="Georgia" w:cs="Georgia" w:eastAsia="Georgia" w:hAnsi="Georgia"/>
-          <w:rtl w:val="0"/>
-        </w:rPr>
-        <w:t xml:space="preserve"> has been conducted within the past 12 months.</w:t>
-        <w:br w:type="textWrapping"/>
-      </w:r>
-    </w:p>
-    <w:p>
-      <w:pPr>
-        <w:numPr>
-          <w:ilvl w:val="0"/>
-          <w:numId w:val="5"/>
-        </w:numPr>
-        <w:spacing w:after="240" w:before="0" w:beforeAutospacing="0" w:lineRule="auto"/>
-        <w:ind w:left="720" w:hanging="360"/>
-      </w:pPr>
-      <w:r>
-        <w:rPr>
-          <w:rFonts w:ascii="Georgia" w:cs="Georgia" w:eastAsia="Georgia" w:hAnsi="Georgia"/>
-          <w:b w:val="1"/>
-          <w:rtl w:val="0"/>
-        </w:rPr>
-        <w:t xml:space="preserve">No phishing simulations</w:t>
-      </w:r>
-      <w:r>
-        <w:rPr>
-          <w:rFonts w:ascii="Georgia" w:cs="Georgia" w:eastAsia="Georgia" w:hAnsi="Georgia"/>
-          <w:rtl w:val="0"/>
-        </w:rPr>
-        <w:t xml:space="preserve"> have been deployed, leaving staff untested and vulnerable to social engineering.</w:t>
-        <w:br w:type="textWrapping"/>
-      </w:r>
-    </w:p>
-    <w:p>
-      <w:pPr>
-        <w:spacing w:after="240" w:before="240" w:lineRule="auto"/>
-        <w:rPr>
-          <w:rFonts w:ascii="Georgia" w:cs="Georgia" w:eastAsia="Georgia" w:hAnsi="Georgia"/>
-        </w:rPr>
-      </w:pPr>
-      <w:r>
-        <w:rPr>
-          <w:rFonts w:ascii="Georgia" w:cs="Georgia" w:eastAsia="Georgia" w:hAnsi="Georgia"/>
-          <w:b w:val="1"/>
-          <w:rtl w:val="0"/>
-        </w:rPr>
-        <w:t xml:space="preserve">Implications:</w:t>
-      </w:r>
-      <w:r>
-        <w:rPr>
-          <w:rFonts w:ascii="Georgia" w:cs="Georgia" w:eastAsia="Georgia" w:hAnsi="Georgia"/>
-          <w:rtl w:val="0"/>
-        </w:rPr>
-        <w:t xml:space="preserve"> The human attack surface is currently the most exposed part of the bank’s defense posture.</w:t>
-      </w:r>
-    </w:p>
-    <w:p>
-      <w:pPr>
-        <w:spacing w:after="240" w:before="240" w:lineRule="auto"/>
-        <w:rPr>
-          <w:rFonts w:ascii="Georgia" w:cs="Georgia" w:eastAsia="Georgia" w:hAnsi="Georgia"/>
-        </w:rPr>
-      </w:pPr>
-      <w:r>
-        <w:rPr>
-          <w:rFonts w:ascii="Georgia" w:cs="Georgia" w:eastAsia="Georgia" w:hAnsi="Georgia"/>
-          <w:b w:val="1"/>
-          <w:rtl w:val="0"/>
-        </w:rPr>
-        <w:t xml:space="preserve">NIST Alignment:</w:t>
-      </w:r>
-      <w:r>
-        <w:rPr>
-          <w:rFonts w:ascii="Georgia" w:cs="Georgia" w:eastAsia="Georgia" w:hAnsi="Georgia"/>
-          <w:rtl w:val="0"/>
-        </w:rPr>
-        <w:t xml:space="preserve"> Protect (PR.AT), Respond (RS.IM)</w:t>
-        <w:br w:type="textWrapping"/>
-        <w:t xml:space="preserve"> </w:t>
-      </w:r>
-      <w:r>
-        <w:rPr>
-          <w:rFonts w:ascii="Georgia" w:cs="Georgia" w:eastAsia="Georgia" w:hAnsi="Georgia"/>
-          <w:b w:val="1"/>
-          <w:rtl w:val="0"/>
-        </w:rPr>
-        <w:t xml:space="preserve">NISA Relevance:</w:t>
-      </w:r>
-      <w:r>
-        <w:rPr>
-          <w:rFonts w:ascii="Georgia" w:cs="Georgia" w:eastAsia="Georgia" w:hAnsi="Georgia"/>
-          <w:rtl w:val="0"/>
-        </w:rPr>
-        <w:t xml:space="preserve"> Public and institutional awareness training is a national-level directive.</w:t>
-      </w:r>
-    </w:p>
-    <w:p>
-      <w:pPr>
-        <w:spacing w:after="240" w:before="240" w:lineRule="auto"/>
-        <w:ind w:left="720" w:hanging="360"/>
-        <w:rPr>
-          <w:rFonts w:ascii="Georgia" w:cs="Georgia" w:eastAsia="Georgia" w:hAnsi="Georgia"/>
-        </w:rPr>
-      </w:pPr>
-      <w:r>
-        <w:pict>
-          <v:rect style="width:0.0pt;height:1.5pt" o:hr="t" o:hrstd="t" o:hralign="center" fillcolor="#A0A0A0" stroked="f"/>
-        </w:pict>
-      </w:r>
-      <w:r>
-        <w:rPr>
-          <w:rtl w:val="0"/>
-        </w:rPr>
-      </w:r>
-    </w:p>
-    <w:p>
-      <w:pPr>
-        <w:pStyle w:val="Heading3"/>
-        <w:keepNext w:val="0"/>
-        <w:keepLines w:val="0"/>
-        <w:spacing w:before="280" w:lineRule="auto"/>
-        <w:ind w:left="0" w:firstLine="0"/>
-        <w:rPr>
-          <w:rFonts w:ascii="Georgia" w:cs="Georgia" w:eastAsia="Georgia" w:hAnsi="Georgia"/>
-          <w:b w:val="1"/>
-          <w:color w:val="000000"/>
-          <w:sz w:val="26"/>
-          <w:szCs w:val="26"/>
-        </w:rPr>
-      </w:pPr>
-      <w:bookmarkStart w:colFirst="0" w:colLast="0" w:name="_ndw9pale97bz" w:id="6"/>
-      <w:bookmarkEnd w:id="6"/>
-      <w:r>
-        <w:rPr>
-          <w:rFonts w:ascii="Georgia" w:cs="Georgia" w:eastAsia="Georgia" w:hAnsi="Georgia"/>
-          <w:b w:val="1"/>
-          <w:color w:val="000000"/>
-          <w:sz w:val="26"/>
-          <w:szCs w:val="26"/>
-          <w:rtl w:val="0"/>
-        </w:rPr>
-        <w:t xml:space="preserve">Incident Response &amp; Recovery</w:t>
-      </w:r>
-    </w:p>
-    <w:p>
-      <w:pPr>
-        <w:spacing w:after="240" w:before="240" w:lineRule="auto"/>
-        <w:rPr>
-          <w:rFonts w:ascii="Georgia" w:cs="Georgia" w:eastAsia="Georgia" w:hAnsi="Georgia"/>
-          <w:b w:val="1"/>
-        </w:rPr>
-      </w:pPr>
-      <w:r>
-        <w:rPr>
-          <w:rFonts w:ascii="Georgia" w:cs="Georgia" w:eastAsia="Georgia" w:hAnsi="Georgia"/>
-          <w:b w:val="1"/>
-          <w:rtl w:val="0"/>
-        </w:rPr>
-        <w:t xml:space="preserve">Findings:</w:t>
-      </w:r>
-    </w:p>
-    <w:p>
-      <w:pPr>
-        <w:numPr>
-          <w:ilvl w:val="0"/>
-          <w:numId w:val="10"/>
-        </w:numPr>
-        <w:spacing w:after="0" w:afterAutospacing="0" w:before="240" w:lineRule="auto"/>
-        <w:ind w:left="720" w:hanging="360"/>
-      </w:pPr>
-      <w:r>
-        <w:rPr>
-          <w:rFonts w:ascii="Georgia" w:cs="Georgia" w:eastAsia="Georgia" w:hAnsi="Georgia"/>
-          <w:b w:val="1"/>
-          <w:rtl w:val="0"/>
-        </w:rPr>
-        <w:t xml:space="preserve">No formal incident response (IR) plan</w:t>
-      </w:r>
-      <w:r>
-        <w:rPr>
-          <w:rFonts w:ascii="Georgia" w:cs="Georgia" w:eastAsia="Georgia" w:hAnsi="Georgia"/>
-          <w:rtl w:val="0"/>
-        </w:rPr>
-        <w:t xml:space="preserve"> is in place.</w:t>
-        <w:br w:type="textWrapping"/>
-      </w:r>
-    </w:p>
-    <w:p>
-      <w:pPr>
-        <w:numPr>
-          <w:ilvl w:val="0"/>
-          <w:numId w:val="10"/>
-        </w:numPr>
-        <w:spacing w:after="0" w:afterAutospacing="0" w:before="0" w:beforeAutospacing="0" w:lineRule="auto"/>
-        <w:ind w:left="720" w:hanging="360"/>
-      </w:pPr>
-      <w:r>
-        <w:rPr>
-          <w:rFonts w:ascii="Georgia" w:cs="Georgia" w:eastAsia="Georgia" w:hAnsi="Georgia"/>
-          <w:b w:val="1"/>
-          <w:rtl w:val="0"/>
-        </w:rPr>
-        <w:t xml:space="preserve">No recent cyber incident simulations</w:t>
-      </w:r>
-      <w:r>
-        <w:rPr>
-          <w:rFonts w:ascii="Georgia" w:cs="Georgia" w:eastAsia="Georgia" w:hAnsi="Georgia"/>
-          <w:rtl w:val="0"/>
-        </w:rPr>
-        <w:t xml:space="preserve"> have been conducted.</w:t>
-        <w:br w:type="textWrapping"/>
-      </w:r>
-    </w:p>
-    <w:p>
-      <w:pPr>
-        <w:numPr>
-          <w:ilvl w:val="0"/>
-          <w:numId w:val="10"/>
-        </w:numPr>
-        <w:spacing w:after="240" w:before="0" w:beforeAutospacing="0" w:lineRule="auto"/>
-        <w:ind w:left="720" w:hanging="360"/>
-      </w:pPr>
-      <w:r>
-        <w:rPr>
-          <w:rFonts w:ascii="Georgia" w:cs="Georgia" w:eastAsia="Georgia" w:hAnsi="Georgia"/>
-          <w:b w:val="1"/>
-          <w:rtl w:val="0"/>
-        </w:rPr>
-        <w:t xml:space="preserve">System logs are only partially reviewed</w:t>
-      </w:r>
-      <w:r>
-        <w:rPr>
-          <w:rFonts w:ascii="Georgia" w:cs="Georgia" w:eastAsia="Georgia" w:hAnsi="Georgia"/>
-          <w:rtl w:val="0"/>
-        </w:rPr>
-        <w:t xml:space="preserve">, missing early warning indicators of compromise.</w:t>
-        <w:br w:type="textWrapping"/>
-      </w:r>
-    </w:p>
-    <w:p>
-      <w:pPr>
-        <w:spacing w:after="240" w:before="240" w:lineRule="auto"/>
-        <w:rPr>
-          <w:rFonts w:ascii="Georgia" w:cs="Georgia" w:eastAsia="Georgia" w:hAnsi="Georgia"/>
-        </w:rPr>
-      </w:pPr>
-      <w:r>
-        <w:rPr>
-          <w:rFonts w:ascii="Georgia" w:cs="Georgia" w:eastAsia="Georgia" w:hAnsi="Georgia"/>
-          <w:b w:val="1"/>
-          <w:rtl w:val="0"/>
-        </w:rPr>
-        <w:t xml:space="preserve">Implications:</w:t>
-      </w:r>
-      <w:r>
-        <w:rPr>
-          <w:rFonts w:ascii="Georgia" w:cs="Georgia" w:eastAsia="Georgia" w:hAnsi="Georgia"/>
-          <w:rtl w:val="0"/>
-        </w:rPr>
-        <w:t xml:space="preserve"> The bank lacks preparedness to detect, respond to, and contain security incidents.</w:t>
-      </w:r>
-    </w:p>
-    <w:p>
-      <w:pPr>
-        <w:spacing w:after="240" w:before="240" w:lineRule="auto"/>
-        <w:rPr>
-          <w:rFonts w:ascii="Georgia" w:cs="Georgia" w:eastAsia="Georgia" w:hAnsi="Georgia"/>
-        </w:rPr>
-      </w:pPr>
-      <w:r>
-        <w:rPr>
-          <w:rFonts w:ascii="Georgia" w:cs="Georgia" w:eastAsia="Georgia" w:hAnsi="Georgia"/>
-          <w:b w:val="1"/>
-          <w:rtl w:val="0"/>
-        </w:rPr>
-        <w:t xml:space="preserve">NIST Alignment:</w:t>
-      </w:r>
-      <w:r>
-        <w:rPr>
-          <w:rFonts w:ascii="Georgia" w:cs="Georgia" w:eastAsia="Georgia" w:hAnsi="Georgia"/>
-          <w:rtl w:val="0"/>
-        </w:rPr>
-        <w:t xml:space="preserve"> Respond (RS), Detect (DE.CM)</w:t>
-        <w:br w:type="textWrapping"/>
-        <w:t xml:space="preserve"> </w:t>
-      </w:r>
-      <w:r>
-        <w:rPr>
-          <w:rFonts w:ascii="Georgia" w:cs="Georgia" w:eastAsia="Georgia" w:hAnsi="Georgia"/>
-          <w:b w:val="1"/>
-          <w:rtl w:val="0"/>
-        </w:rPr>
-        <w:t xml:space="preserve">NISA Relevance:</w:t>
-      </w:r>
-      <w:r>
-        <w:rPr>
-          <w:rFonts w:ascii="Georgia" w:cs="Georgia" w:eastAsia="Georgia" w:hAnsi="Georgia"/>
-          <w:rtl w:val="0"/>
-        </w:rPr>
-        <w:t xml:space="preserve"> Crisis handling and breach notification readiness are core responsibilities for critical financial infrastructure.</w:t>
-      </w:r>
-    </w:p>
-    <w:p>
-      <w:pPr>
-        <w:spacing w:after="240" w:before="240" w:lineRule="auto"/>
-        <w:ind w:left="720" w:hanging="360"/>
-        <w:rPr>
-          <w:rFonts w:ascii="Georgia" w:cs="Georgia" w:eastAsia="Georgia" w:hAnsi="Georgia"/>
-        </w:rPr>
-      </w:pPr>
-      <w:r>
-        <w:pict>
-          <v:rect style="width:0.0pt;height:1.5pt" o:hr="t" o:hrstd="t" o:hralign="center" fillcolor="#A0A0A0" stroked="f"/>
-        </w:pict>
-      </w:r>
-      <w:r>
-        <w:rPr>
-          <w:rtl w:val="0"/>
-        </w:rPr>
-      </w:r>
-    </w:p>
-    <w:p>
-      <w:pPr>
-        <w:pStyle w:val="Heading3"/>
-        <w:keepNext w:val="0"/>
-        <w:keepLines w:val="0"/>
-        <w:spacing w:before="280" w:lineRule="auto"/>
-        <w:ind w:left="0" w:firstLine="0"/>
-        <w:rPr>
-          <w:rFonts w:ascii="Georgia" w:cs="Georgia" w:eastAsia="Georgia" w:hAnsi="Georgia"/>
-          <w:b w:val="1"/>
-          <w:color w:val="000000"/>
-          <w:sz w:val="26"/>
-          <w:szCs w:val="26"/>
-        </w:rPr>
-      </w:pPr>
-      <w:bookmarkStart w:colFirst="0" w:colLast="0" w:name="_jzljkes5eixh" w:id="7"/>
-      <w:bookmarkEnd w:id="7"/>
-      <w:r>
-        <w:rPr>
-          <w:rFonts w:ascii="Georgia" w:cs="Georgia" w:eastAsia="Georgia" w:hAnsi="Georgia"/>
-          <w:b w:val="1"/>
-          <w:color w:val="000000"/>
-          <w:sz w:val="26"/>
-          <w:szCs w:val="26"/>
-          <w:rtl w:val="0"/>
-        </w:rPr>
-        <w:t xml:space="preserve">Data Protection &amp; Classification</w:t>
-      </w:r>
-    </w:p>
-    <w:p>
-      <w:pPr>
-        <w:spacing w:after="240" w:before="240" w:lineRule="auto"/>
-        <w:rPr>
-          <w:rFonts w:ascii="Georgia" w:cs="Georgia" w:eastAsia="Georgia" w:hAnsi="Georgia"/>
-          <w:b w:val="1"/>
-        </w:rPr>
-      </w:pPr>
-      <w:r>
-        <w:rPr>
-          <w:rFonts w:ascii="Georgia" w:cs="Georgia" w:eastAsia="Georgia" w:hAnsi="Georgia"/>
-          <w:b w:val="1"/>
-          <w:rtl w:val="0"/>
-        </w:rPr>
-        <w:t xml:space="preserve">Findings:</w:t>
-      </w:r>
-    </w:p>
-    <w:p>
-      <w:pPr>
-        <w:numPr>
-          <w:ilvl w:val="0"/>
-          <w:numId w:val="8"/>
-        </w:numPr>
-        <w:spacing w:after="0" w:afterAutospacing="0" w:before="240" w:lineRule="auto"/>
-        <w:ind w:left="720" w:hanging="360"/>
-      </w:pPr>
-      <w:r>
-        <w:rPr>
-          <w:rFonts w:ascii="Georgia" w:cs="Georgia" w:eastAsia="Georgia" w:hAnsi="Georgia"/>
-          <w:b w:val="1"/>
-          <w:rtl w:val="0"/>
-        </w:rPr>
-        <w:t xml:space="preserve">Encryption is properly implemented</w:t>
-      </w:r>
-      <w:r>
-        <w:rPr>
-          <w:rFonts w:ascii="Georgia" w:cs="Georgia" w:eastAsia="Georgia" w:hAnsi="Georgia"/>
-          <w:rtl w:val="0"/>
-        </w:rPr>
-        <w:t xml:space="preserve"> at rest and in transit.</w:t>
-        <w:br w:type="textWrapping"/>
-      </w:r>
-    </w:p>
-    <w:p>
-      <w:pPr>
-        <w:numPr>
-          <w:ilvl w:val="0"/>
-          <w:numId w:val="8"/>
-        </w:numPr>
-        <w:spacing w:after="0" w:afterAutospacing="0" w:before="0" w:beforeAutospacing="0" w:lineRule="auto"/>
-        <w:ind w:left="720" w:hanging="360"/>
-        <w:rPr>
-          <w:rFonts w:ascii="Georgia" w:cs="Georgia" w:eastAsia="Georgia" w:hAnsi="Georgia"/>
-        </w:rPr>
-      </w:pPr>
-      <w:r>
-        <w:rPr>
-          <w:rFonts w:ascii="Georgia" w:cs="Georgia" w:eastAsia="Georgia" w:hAnsi="Georgia"/>
-          <w:b w:val="1"/>
-          <w:rtl w:val="0"/>
-        </w:rPr>
-        <w:t xml:space="preserve">Backups are performed and stored securely.</w:t>
-        <w:br w:type="textWrapping"/>
-      </w:r>
-    </w:p>
-    <w:p>
-      <w:pPr>
-        <w:numPr>
-          <w:ilvl w:val="0"/>
-          <w:numId w:val="8"/>
-        </w:numPr>
-        <w:spacing w:after="240" w:before="0" w:beforeAutospacing="0" w:lineRule="auto"/>
-        <w:ind w:left="720" w:hanging="360"/>
-      </w:pPr>
-      <w:r>
-        <w:rPr>
-          <w:rFonts w:ascii="Georgia" w:cs="Georgia" w:eastAsia="Georgia" w:hAnsi="Georgia"/>
-          <w:b w:val="1"/>
-          <w:rtl w:val="0"/>
-        </w:rPr>
-        <w:t xml:space="preserve">No data classification policy</w:t>
-      </w:r>
-      <w:r>
-        <w:rPr>
-          <w:rFonts w:ascii="Georgia" w:cs="Georgia" w:eastAsia="Georgia" w:hAnsi="Georgia"/>
-          <w:rtl w:val="0"/>
-        </w:rPr>
-        <w:t xml:space="preserve"> exists to define levels of sensitivity or access rules for customer vs. internal data.</w:t>
-        <w:br w:type="textWrapping"/>
-      </w:r>
-    </w:p>
-    <w:p>
-      <w:pPr>
-        <w:spacing w:after="240" w:before="240" w:lineRule="auto"/>
-        <w:rPr>
-          <w:rFonts w:ascii="Georgia" w:cs="Georgia" w:eastAsia="Georgia" w:hAnsi="Georgia"/>
-        </w:rPr>
-      </w:pPr>
-      <w:r>
-        <w:rPr>
-          <w:rFonts w:ascii="Georgia" w:cs="Georgia" w:eastAsia="Georgia" w:hAnsi="Georgia"/>
-          <w:b w:val="1"/>
-          <w:rtl w:val="0"/>
-        </w:rPr>
-        <w:t xml:space="preserve">Implications:</w:t>
-      </w:r>
-      <w:r>
-        <w:rPr>
-          <w:rFonts w:ascii="Georgia" w:cs="Georgia" w:eastAsia="Georgia" w:hAnsi="Georgia"/>
-          <w:rtl w:val="0"/>
-        </w:rPr>
-        <w:t xml:space="preserve"> Without classification, sensitive data may not be consistently protected or audited.</w:t>
-      </w:r>
-    </w:p>
-    <w:p>
-      <w:pPr>
-        <w:spacing w:after="240" w:before="240" w:lineRule="auto"/>
-        <w:rPr>
-          <w:rFonts w:ascii="Georgia" w:cs="Georgia" w:eastAsia="Georgia" w:hAnsi="Georgia"/>
-        </w:rPr>
-      </w:pPr>
-      <w:r>
-        <w:rPr>
-          <w:rFonts w:ascii="Georgia" w:cs="Georgia" w:eastAsia="Georgia" w:hAnsi="Georgia"/>
-          <w:b w:val="1"/>
-          <w:rtl w:val="0"/>
-        </w:rPr>
-        <w:t xml:space="preserve">NIST Alignment:</w:t>
-      </w:r>
-      <w:r>
-        <w:rPr>
-          <w:rFonts w:ascii="Georgia" w:cs="Georgia" w:eastAsia="Georgia" w:hAnsi="Georgia"/>
-          <w:rtl w:val="0"/>
-        </w:rPr>
-        <w:t xml:space="preserve"> Identify (ID.AM), Protect (PR.DS)</w:t>
-        <w:br w:type="textWrapping"/>
-        <w:t xml:space="preserve"> </w:t>
-      </w:r>
-      <w:r>
-        <w:rPr>
-          <w:rFonts w:ascii="Georgia" w:cs="Georgia" w:eastAsia="Georgia" w:hAnsi="Georgia"/>
-          <w:b w:val="1"/>
-          <w:rtl w:val="0"/>
-        </w:rPr>
-        <w:t xml:space="preserve">NISA Relevance:</w:t>
-      </w:r>
-      <w:r>
-        <w:rPr>
-          <w:rFonts w:ascii="Georgia" w:cs="Georgia" w:eastAsia="Georgia" w:hAnsi="Georgia"/>
-          <w:rtl w:val="0"/>
-        </w:rPr>
-        <w:t xml:space="preserve"> Handling of personally identifiable information (PII) and financial data requires clear labeling and handling procedures.</w:t>
-      </w:r>
-    </w:p>
-    <w:p>
-      <w:pPr>
-        <w:spacing w:after="240" w:before="240" w:lineRule="auto"/>
-        <w:ind w:left="720" w:hanging="360"/>
-        <w:rPr>
-          <w:rFonts w:ascii="Georgia" w:cs="Georgia" w:eastAsia="Georgia" w:hAnsi="Georgia"/>
-        </w:rPr>
-      </w:pPr>
-      <w:r>
-        <w:pict>
-          <v:rect style="width:0.0pt;height:1.5pt" o:hr="t" o:hrstd="t" o:hralign="center" fillcolor="#A0A0A0" stroked="f"/>
-        </w:pict>
-      </w:r>
-      <w:r>
-        <w:rPr>
-          <w:rtl w:val="0"/>
-        </w:rPr>
-      </w:r>
-    </w:p>
-    <w:p>
-      <w:pPr>
-        <w:pStyle w:val="Heading3"/>
-        <w:keepNext w:val="0"/>
-        <w:keepLines w:val="0"/>
-        <w:spacing w:before="280" w:lineRule="auto"/>
-        <w:ind w:left="0" w:firstLine="0"/>
-        <w:rPr>
-          <w:rFonts w:ascii="Georgia" w:cs="Georgia" w:eastAsia="Georgia" w:hAnsi="Georgia"/>
-          <w:b w:val="1"/>
-          <w:color w:val="000000"/>
-          <w:sz w:val="26"/>
-          <w:szCs w:val="26"/>
-        </w:rPr>
-      </w:pPr>
-      <w:bookmarkStart w:colFirst="0" w:colLast="0" w:name="_rotz9gu118hp" w:id="8"/>
-      <w:bookmarkEnd w:id="8"/>
-      <w:r>
-        <w:rPr>
-          <w:rFonts w:ascii="Georgia" w:cs="Georgia" w:eastAsia="Georgia" w:hAnsi="Georgia"/>
-          <w:b w:val="1"/>
-          <w:color w:val="000000"/>
-          <w:sz w:val="26"/>
-          <w:szCs w:val="26"/>
-          <w:rtl w:val="0"/>
-        </w:rPr>
-        <w:t xml:space="preserve">Network, Endpoint &amp; Removable Media</w:t>
-      </w:r>
-    </w:p>
-    <w:p>
-      <w:pPr>
-        <w:spacing w:after="240" w:before="240" w:lineRule="auto"/>
-        <w:rPr>
-          <w:rFonts w:ascii="Georgia" w:cs="Georgia" w:eastAsia="Georgia" w:hAnsi="Georgia"/>
-          <w:b w:val="1"/>
-        </w:rPr>
-      </w:pPr>
-      <w:r>
-        <w:rPr>
-          <w:rFonts w:ascii="Georgia" w:cs="Georgia" w:eastAsia="Georgia" w:hAnsi="Georgia"/>
-          <w:b w:val="1"/>
-          <w:rtl w:val="0"/>
-        </w:rPr>
-        <w:t xml:space="preserve">Findings:</w:t>
-      </w:r>
-    </w:p>
-    <w:p>
-      <w:pPr>
-        <w:numPr>
-          <w:ilvl w:val="0"/>
-          <w:numId w:val="7"/>
-        </w:numPr>
-        <w:spacing w:after="0" w:afterAutospacing="0" w:before="240" w:lineRule="auto"/>
-        <w:ind w:left="720" w:hanging="360"/>
-      </w:pPr>
-      <w:r>
-        <w:rPr>
-          <w:rFonts w:ascii="Georgia" w:cs="Georgia" w:eastAsia="Georgia" w:hAnsi="Georgia"/>
-          <w:b w:val="1"/>
-          <w:rtl w:val="0"/>
-        </w:rPr>
-        <w:t xml:space="preserve">Firewalls and IDS/IPS</w:t>
-      </w:r>
-      <w:r>
-        <w:rPr>
-          <w:rFonts w:ascii="Georgia" w:cs="Georgia" w:eastAsia="Georgia" w:hAnsi="Georgia"/>
-          <w:rtl w:val="0"/>
-        </w:rPr>
-        <w:t xml:space="preserve"> systems are in place, supporting perimeter defense.</w:t>
-        <w:br w:type="textWrapping"/>
-      </w:r>
-    </w:p>
-    <w:p>
-      <w:pPr>
-        <w:numPr>
-          <w:ilvl w:val="0"/>
-          <w:numId w:val="7"/>
-        </w:numPr>
-        <w:spacing w:after="0" w:afterAutospacing="0" w:before="0" w:beforeAutospacing="0" w:lineRule="auto"/>
-        <w:ind w:left="720" w:hanging="360"/>
-      </w:pPr>
-      <w:r>
-        <w:rPr>
-          <w:rFonts w:ascii="Georgia" w:cs="Georgia" w:eastAsia="Georgia" w:hAnsi="Georgia"/>
-          <w:b w:val="1"/>
-          <w:rtl w:val="0"/>
-        </w:rPr>
-        <w:t xml:space="preserve">Patching of core banking systems</w:t>
-      </w:r>
-      <w:r>
-        <w:rPr>
-          <w:rFonts w:ascii="Georgia" w:cs="Georgia" w:eastAsia="Georgia" w:hAnsi="Georgia"/>
-          <w:rtl w:val="0"/>
-        </w:rPr>
-        <w:t xml:space="preserve"> is only partially completed, creating an exploitable attack window.</w:t>
-        <w:br w:type="textWrapping"/>
-      </w:r>
-    </w:p>
-    <w:p>
-      <w:pPr>
-        <w:numPr>
-          <w:ilvl w:val="0"/>
-          <w:numId w:val="7"/>
-        </w:numPr>
-        <w:spacing w:after="240" w:before="0" w:beforeAutospacing="0" w:lineRule="auto"/>
-        <w:ind w:left="720" w:hanging="360"/>
-      </w:pPr>
-      <w:r>
-        <w:rPr>
-          <w:rFonts w:ascii="Georgia" w:cs="Georgia" w:eastAsia="Georgia" w:hAnsi="Georgia"/>
-          <w:b w:val="1"/>
-          <w:rtl w:val="0"/>
-        </w:rPr>
-        <w:t xml:space="preserve">USB device usage is unrestricted and unmonitored</w:t>
-      </w:r>
-      <w:r>
-        <w:rPr>
-          <w:rFonts w:ascii="Georgia" w:cs="Georgia" w:eastAsia="Georgia" w:hAnsi="Georgia"/>
-          <w:rtl w:val="0"/>
-        </w:rPr>
-        <w:t xml:space="preserve">, introducing risk of malware infection and data leakage.</w:t>
-        <w:br w:type="textWrapping"/>
-      </w:r>
-    </w:p>
-    <w:p>
-      <w:pPr>
-        <w:spacing w:after="240" w:before="240" w:lineRule="auto"/>
-        <w:rPr>
-          <w:rFonts w:ascii="Georgia" w:cs="Georgia" w:eastAsia="Georgia" w:hAnsi="Georgia"/>
-        </w:rPr>
-      </w:pPr>
-      <w:r>
-        <w:rPr>
-          <w:rFonts w:ascii="Georgia" w:cs="Georgia" w:eastAsia="Georgia" w:hAnsi="Georgia"/>
-          <w:b w:val="1"/>
-          <w:rtl w:val="0"/>
-        </w:rPr>
-        <w:t xml:space="preserve">NIST Alignment:</w:t>
-      </w:r>
-      <w:r>
-        <w:rPr>
-          <w:rFonts w:ascii="Georgia" w:cs="Georgia" w:eastAsia="Georgia" w:hAnsi="Georgia"/>
-          <w:rtl w:val="0"/>
-        </w:rPr>
-        <w:t xml:space="preserve"> Protect (PR.IP, PR.PT), Detect (DE.CM)</w:t>
-        <w:br w:type="textWrapping"/>
-        <w:t xml:space="preserve"> </w:t>
-      </w:r>
-      <w:r>
-        <w:rPr>
-          <w:rFonts w:ascii="Georgia" w:cs="Georgia" w:eastAsia="Georgia" w:hAnsi="Georgia"/>
-          <w:b w:val="1"/>
-          <w:rtl w:val="0"/>
-        </w:rPr>
-        <w:t xml:space="preserve">NISA Relevance:</w:t>
-      </w:r>
-      <w:r>
-        <w:rPr>
-          <w:rFonts w:ascii="Georgia" w:cs="Georgia" w:eastAsia="Georgia" w:hAnsi="Georgia"/>
-          <w:rtl w:val="0"/>
-        </w:rPr>
-        <w:t xml:space="preserve"> Device control and patch hygiene are foundational technical safeguards.</w:t>
-      </w:r>
-    </w:p>
-    <w:p>
-      <w:pPr>
-        <w:spacing w:after="240" w:before="240" w:lineRule="auto"/>
-        <w:ind w:left="720" w:hanging="360"/>
-        <w:rPr>
-          <w:rFonts w:ascii="Georgia" w:cs="Georgia" w:eastAsia="Georgia" w:hAnsi="Georgia"/>
-        </w:rPr>
-      </w:pPr>
-      <w:r>
-        <w:pict>
-          <v:rect style="width:0.0pt;height:1.5pt" o:hr="t" o:hrstd="t" o:hralign="center" fillcolor="#A0A0A0" stroked="f"/>
-        </w:pict>
-      </w:r>
-      <w:r>
-        <w:rPr>
-          <w:rtl w:val="0"/>
-        </w:rPr>
-      </w:r>
-    </w:p>
-    <w:p>
-      <w:pPr>
-        <w:pStyle w:val="Heading3"/>
-        <w:keepNext w:val="0"/>
-        <w:keepLines w:val="0"/>
-        <w:spacing w:before="280" w:lineRule="auto"/>
-        <w:ind w:left="0" w:firstLine="0"/>
-        <w:rPr>
-          <w:rFonts w:ascii="Georgia" w:cs="Georgia" w:eastAsia="Georgia" w:hAnsi="Georgia"/>
-          <w:b w:val="1"/>
-          <w:color w:val="000000"/>
-          <w:sz w:val="26"/>
-          <w:szCs w:val="26"/>
-        </w:rPr>
-      </w:pPr>
-      <w:bookmarkStart w:colFirst="0" w:colLast="0" w:name="_o6q4luqu31pw" w:id="9"/>
-      <w:bookmarkEnd w:id="9"/>
-      <w:r>
-        <w:rPr>
-          <w:rFonts w:ascii="Georgia" w:cs="Georgia" w:eastAsia="Georgia" w:hAnsi="Georgia"/>
-          <w:b w:val="1"/>
-          <w:color w:val="000000"/>
-          <w:sz w:val="26"/>
-          <w:szCs w:val="26"/>
-          <w:rtl w:val="0"/>
-        </w:rPr>
-        <w:t xml:space="preserve">Physical Security</w:t>
-      </w:r>
-    </w:p>
-    <w:p>
-      <w:pPr>
-        <w:spacing w:after="240" w:before="240" w:lineRule="auto"/>
-        <w:rPr>
-          <w:rFonts w:ascii="Georgia" w:cs="Georgia" w:eastAsia="Georgia" w:hAnsi="Georgia"/>
-          <w:b w:val="1"/>
-        </w:rPr>
-      </w:pPr>
-      <w:r>
-        <w:rPr>
-          <w:rFonts w:ascii="Georgia" w:cs="Georgia" w:eastAsia="Georgia" w:hAnsi="Georgia"/>
-          <w:b w:val="1"/>
-          <w:rtl w:val="0"/>
-        </w:rPr>
-        <w:t xml:space="preserve">Findings:</w:t>
-      </w:r>
-    </w:p>
-    <w:p>
-      <w:pPr>
-        <w:numPr>
-          <w:ilvl w:val="0"/>
-          <w:numId w:val="9"/>
-        </w:numPr>
-        <w:spacing w:after="0" w:afterAutospacing="0" w:before="240" w:lineRule="auto"/>
-        <w:ind w:left="720" w:hanging="360"/>
-        <w:rPr>
-          <w:rFonts w:ascii="Georgia" w:cs="Georgia" w:eastAsia="Georgia" w:hAnsi="Georgia"/>
-        </w:rPr>
-      </w:pPr>
-      <w:r>
-        <w:rPr>
-          <w:rFonts w:ascii="Georgia" w:cs="Georgia" w:eastAsia="Georgia" w:hAnsi="Georgia"/>
-          <w:b w:val="1"/>
-          <w:rtl w:val="0"/>
-        </w:rPr>
-        <w:t xml:space="preserve">Server rooms are locked and monitored.</w:t>
-        <w:br w:type="textWrapping"/>
-      </w:r>
-    </w:p>
-    <w:p>
-      <w:pPr>
-        <w:numPr>
-          <w:ilvl w:val="0"/>
-          <w:numId w:val="9"/>
-        </w:numPr>
-        <w:spacing w:after="0" w:afterAutospacing="0" w:before="0" w:beforeAutospacing="0" w:lineRule="auto"/>
-        <w:ind w:left="720" w:hanging="360"/>
-      </w:pPr>
-      <w:r>
-        <w:rPr>
-          <w:rFonts w:ascii="Georgia" w:cs="Georgia" w:eastAsia="Georgia" w:hAnsi="Georgia"/>
-          <w:b w:val="1"/>
-          <w:rtl w:val="0"/>
-        </w:rPr>
-        <w:t xml:space="preserve">ATM and terminal inspections are partially conducted</w:t>
-      </w:r>
-      <w:r>
-        <w:rPr>
-          <w:rFonts w:ascii="Georgia" w:cs="Georgia" w:eastAsia="Georgia" w:hAnsi="Georgia"/>
-          <w:rtl w:val="0"/>
-        </w:rPr>
-        <w:t xml:space="preserve">, indicating inconsistencies in physical controls.</w:t>
-        <w:br w:type="textWrapping"/>
-      </w:r>
-    </w:p>
-    <w:p>
-      <w:pPr>
-        <w:numPr>
-          <w:ilvl w:val="0"/>
-          <w:numId w:val="9"/>
-        </w:numPr>
-        <w:spacing w:after="240" w:before="0" w:beforeAutospacing="0" w:lineRule="auto"/>
-        <w:ind w:left="720" w:hanging="360"/>
-      </w:pPr>
-      <w:r>
-        <w:rPr>
-          <w:rFonts w:ascii="Georgia" w:cs="Georgia" w:eastAsia="Georgia" w:hAnsi="Georgia"/>
-          <w:b w:val="1"/>
-          <w:rtl w:val="0"/>
-        </w:rPr>
-        <w:t xml:space="preserve">Visitor logs and escort procedures</w:t>
-      </w:r>
-      <w:r>
-        <w:rPr>
-          <w:rFonts w:ascii="Georgia" w:cs="Georgia" w:eastAsia="Georgia" w:hAnsi="Georgia"/>
-          <w:rtl w:val="0"/>
-        </w:rPr>
-        <w:t xml:space="preserve"> are being followed in secure areas.</w:t>
-        <w:br w:type="textWrapping"/>
-      </w:r>
-    </w:p>
-    <w:p>
-      <w:pPr>
-        <w:spacing w:after="240" w:before="240" w:lineRule="auto"/>
-        <w:rPr>
-          <w:rFonts w:ascii="Georgia" w:cs="Georgia" w:eastAsia="Georgia" w:hAnsi="Georgia"/>
-        </w:rPr>
-      </w:pPr>
-      <w:r>
-        <w:rPr>
-          <w:rFonts w:ascii="Georgia" w:cs="Georgia" w:eastAsia="Georgia" w:hAnsi="Georgia"/>
-          <w:b w:val="1"/>
-          <w:rtl w:val="0"/>
-        </w:rPr>
-        <w:t xml:space="preserve">NIST Alignment:</w:t>
-      </w:r>
-      <w:r>
-        <w:rPr>
-          <w:rFonts w:ascii="Georgia" w:cs="Georgia" w:eastAsia="Georgia" w:hAnsi="Georgia"/>
-          <w:rtl w:val="0"/>
-        </w:rPr>
-        <w:t xml:space="preserve"> Protect (PR.PH)</w:t>
-        <w:br w:type="textWrapping"/>
-        <w:t xml:space="preserve"> </w:t>
-      </w:r>
-      <w:r>
-        <w:rPr>
-          <w:rFonts w:ascii="Georgia" w:cs="Georgia" w:eastAsia="Georgia" w:hAnsi="Georgia"/>
-          <w:b w:val="1"/>
-          <w:rtl w:val="0"/>
-        </w:rPr>
-        <w:t xml:space="preserve">NISA Relevance:</w:t>
-      </w:r>
-      <w:r>
-        <w:rPr>
-          <w:rFonts w:ascii="Georgia" w:cs="Georgia" w:eastAsia="Georgia" w:hAnsi="Georgia"/>
-          <w:rtl w:val="0"/>
-        </w:rPr>
-        <w:t xml:space="preserve"> Branch-level controls are expected for customer trust and system safety.</w:t>
-      </w:r>
-    </w:p>
-    <w:p>
-      <w:pPr>
-        <w:spacing w:after="240" w:before="240" w:lineRule="auto"/>
-        <w:ind w:left="720" w:hanging="360"/>
-        <w:rPr>
-          <w:rFonts w:ascii="Georgia" w:cs="Georgia" w:eastAsia="Georgia" w:hAnsi="Georgia"/>
-        </w:rPr>
-      </w:pPr>
-      <w:r>
-        <w:pict>
-          <v:rect style="width:0.0pt;height:1.5pt" o:hr="t" o:hrstd="t" o:hralign="center" fillcolor="#A0A0A0" stroked="f"/>
-        </w:pict>
-      </w:r>
-      <w:r>
-        <w:rPr>
-          <w:rtl w:val="0"/>
-        </w:rPr>
-      </w:r>
-    </w:p>
-    <w:p>
-      <w:pPr>
-        <w:spacing w:after="240" w:before="240" w:lineRule="auto"/>
-        <w:ind w:left="720" w:hanging="360"/>
-        <w:rPr>
-          <w:rFonts w:ascii="Georgia" w:cs="Georgia" w:eastAsia="Georgia" w:hAnsi="Georgia"/>
-        </w:rPr>
-      </w:pPr>
-      <w:r>
-        <w:rPr>
-          <w:rtl w:val="0"/>
-        </w:rPr>
-      </w:r>
-    </w:p>
-    <w:p>
-      <w:pPr>
-        <w:spacing w:after="240" w:before="240" w:lineRule="auto"/>
-        <w:ind w:left="720" w:hanging="360"/>
-        <w:rPr>
-          <w:rFonts w:ascii="Georgia" w:cs="Georgia" w:eastAsia="Georgia" w:hAnsi="Georgia"/>
-        </w:rPr>
-      </w:pPr>
-      <w:r>
-        <w:rPr>
-          <w:rtl w:val="0"/>
-        </w:rPr>
-      </w:r>
-    </w:p>
-    <w:p>
-      <w:pPr>
-        <w:spacing w:after="240" w:before="240" w:lineRule="auto"/>
-        <w:ind w:left="720" w:hanging="360"/>
-        <w:rPr>
-          <w:rFonts w:ascii="Georgia" w:cs="Georgia" w:eastAsia="Georgia" w:hAnsi="Georgia"/>
-        </w:rPr>
-      </w:pPr>
-      <w:r>
-        <w:rPr>
-          <w:rtl w:val="0"/>
-        </w:rPr>
-      </w:r>
-    </w:p>
-    <w:p>
-      <w:pPr>
-        <w:spacing w:after="240" w:before="240" w:lineRule="auto"/>
-        <w:ind w:left="720" w:hanging="360"/>
-        <w:rPr>
-          <w:rFonts w:ascii="Georgia" w:cs="Georgia" w:eastAsia="Georgia" w:hAnsi="Georgia"/>
-        </w:rPr>
-      </w:pPr>
-      <w:r>
-        <w:rPr>
-          <w:rtl w:val="0"/>
-        </w:rPr>
-      </w:r>
-    </w:p>
-    <w:p>
-      <w:pPr>
-        <w:spacing w:after="240" w:before="240" w:lineRule="auto"/>
-        <w:ind w:left="720" w:hanging="360"/>
-        <w:rPr>
-          <w:rFonts w:ascii="Georgia" w:cs="Georgia" w:eastAsia="Georgia" w:hAnsi="Georgia"/>
-        </w:rPr>
-      </w:pPr>
-      <w:r>
-        <w:rPr>
-          <w:rtl w:val="0"/>
-        </w:rPr>
-      </w:r>
-    </w:p>
-    <w:p>
-      <w:pPr>
-        <w:spacing w:after="240" w:before="240" w:lineRule="auto"/>
-        <w:ind w:left="720" w:hanging="360"/>
         <w:rPr>
           <w:rFonts w:ascii="Georgia" w:cs="Georgia" w:eastAsia="Georgia" w:hAnsi="Georgia"/>
         </w:rPr>
@@ -6280,7 +6493,6 @@
         <w:keepNext w:val="0"/>
         <w:keepLines w:val="0"/>
         <w:spacing w:after="80" w:lineRule="auto"/>
-        <w:ind w:left="0" w:firstLine="0"/>
         <w:rPr>
           <w:rFonts w:ascii="Georgia" w:cs="Georgia" w:eastAsia="Georgia" w:hAnsi="Georgia"/>
           <w:b w:val="1"/>
@@ -6288,8 +6500,8 @@
           <w:szCs w:val="34"/>
         </w:rPr>
       </w:pPr>
-      <w:bookmarkStart w:colFirst="0" w:colLast="0" w:name="_coaeafirfkao" w:id="10"/>
-      <w:bookmarkEnd w:id="10"/>
+      <w:bookmarkStart w:colFirst="0" w:colLast="0" w:name="_a3dnaloupr7m" w:id="12"/>
+      <w:bookmarkEnd w:id="12"/>
       <w:r>
         <w:rPr>
           <w:rFonts w:ascii="Georgia" w:cs="Georgia" w:eastAsia="Georgia" w:hAnsi="Georgia"/>
@@ -6298,849 +6510,12 @@
           <w:szCs w:val="34"/>
           <w:rtl w:val="0"/>
         </w:rPr>
-        <w:t xml:space="preserve">Strategic Recommendations</w:t>
-      </w:r>
-    </w:p>
-    <w:p>
-      <w:pPr>
-        <w:numPr>
-          <w:ilvl w:val="0"/>
-          <w:numId w:val="1"/>
-        </w:numPr>
-        <w:spacing w:after="0" w:afterAutospacing="0" w:before="240" w:lineRule="auto"/>
-        <w:ind w:left="720" w:hanging="360"/>
-        <w:rPr>
-          <w:rFonts w:ascii="Georgia" w:cs="Georgia" w:eastAsia="Georgia" w:hAnsi="Georgia"/>
-        </w:rPr>
-      </w:pPr>
-      <w:r>
-        <w:rPr>
-          <w:rFonts w:ascii="Georgia" w:cs="Georgia" w:eastAsia="Georgia" w:hAnsi="Georgia"/>
-          <w:b w:val="1"/>
-          <w:rtl w:val="0"/>
-        </w:rPr>
-        <w:t xml:space="preserve">Implement Mandatory MFA</w:t>
-        <w:br w:type="textWrapping"/>
-      </w:r>
-    </w:p>
-    <w:p>
-      <w:pPr>
-        <w:numPr>
-          <w:ilvl w:val="1"/>
-          <w:numId w:val="1"/>
-        </w:numPr>
-        <w:spacing w:after="0" w:afterAutospacing="0" w:before="0" w:beforeAutospacing="0" w:lineRule="auto"/>
-        <w:ind w:left="1440" w:hanging="360"/>
-        <w:rPr>
-          <w:rFonts w:ascii="Georgia" w:cs="Georgia" w:eastAsia="Georgia" w:hAnsi="Georgia"/>
-        </w:rPr>
-      </w:pPr>
-      <w:r>
-        <w:rPr>
-          <w:rFonts w:ascii="Georgia" w:cs="Georgia" w:eastAsia="Georgia" w:hAnsi="Georgia"/>
-          <w:rtl w:val="0"/>
-        </w:rPr>
-        <w:t xml:space="preserve">Enforce MFA for all internal systems, especially privileged accounts and VPN access.</w:t>
-      </w:r>
-    </w:p>
-    <w:p>
-      <w:pPr>
-        <w:numPr>
-          <w:ilvl w:val="1"/>
-          <w:numId w:val="1"/>
-        </w:numPr>
-        <w:spacing w:after="0" w:afterAutospacing="0" w:before="0" w:beforeAutospacing="0" w:lineRule="auto"/>
-        <w:ind w:left="1440" w:hanging="360"/>
-        <w:rPr>
-          <w:rFonts w:ascii="Georgia" w:cs="Georgia" w:eastAsia="Georgia" w:hAnsi="Georgia"/>
-        </w:rPr>
-      </w:pPr>
-      <w:r>
-        <w:rPr>
-          <w:rFonts w:ascii="Georgia" w:cs="Georgia" w:eastAsia="Georgia" w:hAnsi="Georgia"/>
-          <w:rtl w:val="0"/>
-        </w:rPr>
-        <w:t xml:space="preserve"> low-cost MFA tools compatible with limited bandwidth environments (e.g., DUO, FreeOTP, Microsoft Authenticator).</w:t>
-        <w:br w:type="textWrapping"/>
-      </w:r>
-    </w:p>
-    <w:p>
-      <w:pPr>
-        <w:numPr>
-          <w:ilvl w:val="0"/>
-          <w:numId w:val="1"/>
-        </w:numPr>
-        <w:spacing w:after="0" w:afterAutospacing="0" w:before="0" w:beforeAutospacing="0" w:lineRule="auto"/>
-        <w:ind w:left="720" w:hanging="360"/>
-        <w:rPr>
-          <w:rFonts w:ascii="Georgia" w:cs="Georgia" w:eastAsia="Georgia" w:hAnsi="Georgia"/>
-        </w:rPr>
-      </w:pPr>
-      <w:r>
-        <w:rPr>
-          <w:rFonts w:ascii="Georgia" w:cs="Georgia" w:eastAsia="Georgia" w:hAnsi="Georgia"/>
-          <w:b w:val="1"/>
-          <w:rtl w:val="0"/>
-        </w:rPr>
-        <w:t xml:space="preserve">Create and Train on an Incident Response Plan</w:t>
-        <w:br w:type="textWrapping"/>
-      </w:r>
-    </w:p>
-    <w:p>
-      <w:pPr>
-        <w:numPr>
-          <w:ilvl w:val="1"/>
-          <w:numId w:val="1"/>
-        </w:numPr>
-        <w:spacing w:after="0" w:afterAutospacing="0" w:before="0" w:beforeAutospacing="0" w:lineRule="auto"/>
-        <w:ind w:left="1440" w:hanging="360"/>
-        <w:rPr>
-          <w:rFonts w:ascii="Georgia" w:cs="Georgia" w:eastAsia="Georgia" w:hAnsi="Georgia"/>
-        </w:rPr>
-      </w:pPr>
-      <w:r>
-        <w:rPr>
-          <w:rFonts w:ascii="Georgia" w:cs="Georgia" w:eastAsia="Georgia" w:hAnsi="Georgia"/>
-          <w:rtl w:val="0"/>
-        </w:rPr>
-        <w:t xml:space="preserve">Draft a response plan with defined roles, procedures, and escalation paths.</w:t>
-        <w:br w:type="textWrapping"/>
-      </w:r>
-    </w:p>
-    <w:p>
-      <w:pPr>
-        <w:numPr>
-          <w:ilvl w:val="1"/>
-          <w:numId w:val="1"/>
-        </w:numPr>
-        <w:spacing w:after="0" w:afterAutospacing="0" w:before="0" w:beforeAutospacing="0" w:lineRule="auto"/>
-        <w:ind w:left="1440" w:hanging="360"/>
-        <w:rPr>
-          <w:rFonts w:ascii="Georgia" w:cs="Georgia" w:eastAsia="Georgia" w:hAnsi="Georgia"/>
-        </w:rPr>
-      </w:pPr>
-      <w:r>
-        <w:rPr>
-          <w:rFonts w:ascii="Georgia" w:cs="Georgia" w:eastAsia="Georgia" w:hAnsi="Georgia"/>
-          <w:rtl w:val="0"/>
-        </w:rPr>
-        <w:t xml:space="preserve">Conduct tabletop and live-fire simulations every 6 months.</w:t>
-        <w:br w:type="textWrapping"/>
-      </w:r>
-    </w:p>
-    <w:p>
-      <w:pPr>
-        <w:numPr>
-          <w:ilvl w:val="0"/>
-          <w:numId w:val="1"/>
-        </w:numPr>
-        <w:spacing w:after="0" w:afterAutospacing="0" w:before="0" w:beforeAutospacing="0" w:lineRule="auto"/>
-        <w:ind w:left="720" w:hanging="360"/>
-        <w:rPr>
-          <w:rFonts w:ascii="Georgia" w:cs="Georgia" w:eastAsia="Georgia" w:hAnsi="Georgia"/>
-        </w:rPr>
-      </w:pPr>
-      <w:r>
-        <w:rPr>
-          <w:rFonts w:ascii="Georgia" w:cs="Georgia" w:eastAsia="Georgia" w:hAnsi="Georgia"/>
-          <w:b w:val="1"/>
-          <w:rtl w:val="0"/>
-        </w:rPr>
-        <w:t xml:space="preserve">Launch a Cybersecurity Awareness Program</w:t>
-        <w:br w:type="textWrapping"/>
-      </w:r>
-    </w:p>
-    <w:p>
-      <w:pPr>
-        <w:numPr>
-          <w:ilvl w:val="1"/>
-          <w:numId w:val="1"/>
-        </w:numPr>
-        <w:spacing w:after="0" w:afterAutospacing="0" w:before="0" w:beforeAutospacing="0" w:lineRule="auto"/>
-        <w:ind w:left="1440" w:hanging="360"/>
-        <w:rPr>
-          <w:rFonts w:ascii="Georgia" w:cs="Georgia" w:eastAsia="Georgia" w:hAnsi="Georgia"/>
-        </w:rPr>
-      </w:pPr>
-      <w:r>
-        <w:rPr>
-          <w:rFonts w:ascii="Georgia" w:cs="Georgia" w:eastAsia="Georgia" w:hAnsi="Georgia"/>
-          <w:rtl w:val="0"/>
-        </w:rPr>
-        <w:t xml:space="preserve">Schedule employee training with local-language materials.</w:t>
-        <w:br w:type="textWrapping"/>
-      </w:r>
-    </w:p>
-    <w:p>
-      <w:pPr>
-        <w:numPr>
-          <w:ilvl w:val="1"/>
-          <w:numId w:val="1"/>
-        </w:numPr>
-        <w:spacing w:after="0" w:afterAutospacing="0" w:before="0" w:beforeAutospacing="0" w:lineRule="auto"/>
-        <w:ind w:left="1440" w:hanging="360"/>
-        <w:rPr>
-          <w:rFonts w:ascii="Georgia" w:cs="Georgia" w:eastAsia="Georgia" w:hAnsi="Georgia"/>
-        </w:rPr>
-      </w:pPr>
-      <w:r>
-        <w:rPr>
-          <w:rFonts w:ascii="Georgia" w:cs="Georgia" w:eastAsia="Georgia" w:hAnsi="Georgia"/>
-          <w:rtl w:val="0"/>
-        </w:rPr>
-        <w:t xml:space="preserve">Run quarterly phishing simulations tailored to local attack methods.</w:t>
-        <w:br w:type="textWrapping"/>
-      </w:r>
-    </w:p>
-    <w:p>
-      <w:pPr>
-        <w:numPr>
-          <w:ilvl w:val="0"/>
-          <w:numId w:val="1"/>
-        </w:numPr>
-        <w:spacing w:after="0" w:afterAutospacing="0" w:before="0" w:beforeAutospacing="0" w:lineRule="auto"/>
-        <w:ind w:left="720" w:hanging="360"/>
-        <w:rPr>
-          <w:rFonts w:ascii="Georgia" w:cs="Georgia" w:eastAsia="Georgia" w:hAnsi="Georgia"/>
-        </w:rPr>
-      </w:pPr>
-      <w:r>
-        <w:rPr>
-          <w:rFonts w:ascii="Georgia" w:cs="Georgia" w:eastAsia="Georgia" w:hAnsi="Georgia"/>
-          <w:b w:val="1"/>
-          <w:rtl w:val="0"/>
-        </w:rPr>
-        <w:t xml:space="preserve">Restrict and Monitor USB &amp; Device Use</w:t>
-        <w:br w:type="textWrapping"/>
-      </w:r>
-    </w:p>
-    <w:p>
-      <w:pPr>
-        <w:numPr>
-          <w:ilvl w:val="1"/>
-          <w:numId w:val="1"/>
-        </w:numPr>
-        <w:spacing w:after="0" w:afterAutospacing="0" w:before="0" w:beforeAutospacing="0" w:lineRule="auto"/>
-        <w:ind w:left="1440" w:hanging="360"/>
-        <w:rPr>
-          <w:rFonts w:ascii="Georgia" w:cs="Georgia" w:eastAsia="Georgia" w:hAnsi="Georgia"/>
-        </w:rPr>
-      </w:pPr>
-      <w:r>
-        <w:rPr>
-          <w:rFonts w:ascii="Georgia" w:cs="Georgia" w:eastAsia="Georgia" w:hAnsi="Georgia"/>
-          <w:rtl w:val="0"/>
-        </w:rPr>
-        <w:t xml:space="preserve">Disable ports by default, allow usage only via documented exceptions.</w:t>
-        <w:br w:type="textWrapping"/>
-      </w:r>
-    </w:p>
-    <w:p>
-      <w:pPr>
-        <w:numPr>
-          <w:ilvl w:val="1"/>
-          <w:numId w:val="1"/>
-        </w:numPr>
-        <w:spacing w:after="0" w:afterAutospacing="0" w:before="0" w:beforeAutospacing="0" w:lineRule="auto"/>
-        <w:ind w:left="1440" w:hanging="360"/>
-        <w:rPr>
-          <w:rFonts w:ascii="Georgia" w:cs="Georgia" w:eastAsia="Georgia" w:hAnsi="Georgia"/>
-        </w:rPr>
-      </w:pPr>
-      <w:r>
-        <w:rPr>
-          <w:rFonts w:ascii="Georgia" w:cs="Georgia" w:eastAsia="Georgia" w:hAnsi="Georgia"/>
-          <w:rtl w:val="0"/>
-        </w:rPr>
-        <w:t xml:space="preserve">Implement endpoint monitoring for device usage and data transfers.</w:t>
-        <w:br w:type="textWrapping"/>
-      </w:r>
-    </w:p>
-    <w:p>
-      <w:pPr>
-        <w:numPr>
-          <w:ilvl w:val="0"/>
-          <w:numId w:val="1"/>
-        </w:numPr>
-        <w:spacing w:after="0" w:afterAutospacing="0" w:before="0" w:beforeAutospacing="0" w:lineRule="auto"/>
-        <w:ind w:left="720" w:hanging="360"/>
-        <w:rPr>
-          <w:rFonts w:ascii="Georgia" w:cs="Georgia" w:eastAsia="Georgia" w:hAnsi="Georgia"/>
-        </w:rPr>
-      </w:pPr>
-      <w:r>
-        <w:rPr>
-          <w:rFonts w:ascii="Georgia" w:cs="Georgia" w:eastAsia="Georgia" w:hAnsi="Georgia"/>
-          <w:b w:val="1"/>
-          <w:rtl w:val="0"/>
-        </w:rPr>
-        <w:t xml:space="preserve">Formalize Data Classification Policy</w:t>
-        <w:br w:type="textWrapping"/>
-      </w:r>
-    </w:p>
-    <w:p>
-      <w:pPr>
-        <w:numPr>
-          <w:ilvl w:val="1"/>
-          <w:numId w:val="1"/>
-        </w:numPr>
-        <w:spacing w:after="0" w:afterAutospacing="0" w:before="0" w:beforeAutospacing="0" w:lineRule="auto"/>
-        <w:ind w:left="1440" w:hanging="360"/>
-        <w:rPr>
-          <w:rFonts w:ascii="Georgia" w:cs="Georgia" w:eastAsia="Georgia" w:hAnsi="Georgia"/>
-        </w:rPr>
-      </w:pPr>
-      <w:r>
-        <w:rPr>
-          <w:rFonts w:ascii="Georgia" w:cs="Georgia" w:eastAsia="Georgia" w:hAnsi="Georgia"/>
-          <w:rtl w:val="0"/>
-        </w:rPr>
-        <w:t xml:space="preserve">Define categories like Public, Internal, Confidential, and Customer-Sensitive.</w:t>
-        <w:br w:type="textWrapping"/>
-      </w:r>
-    </w:p>
-    <w:p>
-      <w:pPr>
-        <w:numPr>
-          <w:ilvl w:val="1"/>
-          <w:numId w:val="1"/>
-        </w:numPr>
-        <w:spacing w:after="0" w:afterAutospacing="0" w:before="0" w:beforeAutospacing="0" w:lineRule="auto"/>
-        <w:ind w:left="1440" w:hanging="360"/>
-        <w:rPr>
-          <w:rFonts w:ascii="Georgia" w:cs="Georgia" w:eastAsia="Georgia" w:hAnsi="Georgia"/>
-        </w:rPr>
-      </w:pPr>
-      <w:r>
-        <w:rPr>
-          <w:rFonts w:ascii="Georgia" w:cs="Georgia" w:eastAsia="Georgia" w:hAnsi="Georgia"/>
-          <w:rtl w:val="0"/>
-        </w:rPr>
-        <w:t xml:space="preserve">Map security controls to each classification level.</w:t>
-        <w:br w:type="textWrapping"/>
-      </w:r>
-    </w:p>
-    <w:p>
-      <w:pPr>
-        <w:numPr>
-          <w:ilvl w:val="0"/>
-          <w:numId w:val="1"/>
-        </w:numPr>
-        <w:spacing w:after="0" w:afterAutospacing="0" w:before="0" w:beforeAutospacing="0" w:lineRule="auto"/>
-        <w:ind w:left="720" w:hanging="360"/>
-        <w:rPr>
-          <w:rFonts w:ascii="Georgia" w:cs="Georgia" w:eastAsia="Georgia" w:hAnsi="Georgia"/>
-        </w:rPr>
-      </w:pPr>
-      <w:r>
-        <w:rPr>
-          <w:rFonts w:ascii="Georgia" w:cs="Georgia" w:eastAsia="Georgia" w:hAnsi="Georgia"/>
-          <w:b w:val="1"/>
-          <w:rtl w:val="0"/>
-        </w:rPr>
-        <w:t xml:space="preserve">Standardize Patch Management &amp; ATM Inspections</w:t>
-        <w:br w:type="textWrapping"/>
-      </w:r>
-    </w:p>
-    <w:p>
-      <w:pPr>
-        <w:numPr>
-          <w:ilvl w:val="1"/>
-          <w:numId w:val="1"/>
-        </w:numPr>
-        <w:spacing w:after="0" w:afterAutospacing="0" w:before="0" w:beforeAutospacing="0" w:lineRule="auto"/>
-        <w:ind w:left="1440" w:hanging="360"/>
-        <w:rPr>
-          <w:rFonts w:ascii="Georgia" w:cs="Georgia" w:eastAsia="Georgia" w:hAnsi="Georgia"/>
-        </w:rPr>
-      </w:pPr>
-      <w:r>
-        <w:rPr>
-          <w:rFonts w:ascii="Georgia" w:cs="Georgia" w:eastAsia="Georgia" w:hAnsi="Georgia"/>
-          <w:rtl w:val="0"/>
-        </w:rPr>
-        <w:t xml:space="preserve">Create a patch cycle (e.g., 30-day SLA for critical updates).</w:t>
-        <w:br w:type="textWrapping"/>
-      </w:r>
-    </w:p>
-    <w:p>
-      <w:pPr>
-        <w:numPr>
-          <w:ilvl w:val="1"/>
-          <w:numId w:val="1"/>
-        </w:numPr>
-        <w:spacing w:after="240" w:before="0" w:beforeAutospacing="0" w:lineRule="auto"/>
-        <w:ind w:left="1440" w:hanging="360"/>
-        <w:rPr>
-          <w:rFonts w:ascii="Georgia" w:cs="Georgia" w:eastAsia="Georgia" w:hAnsi="Georgia"/>
-        </w:rPr>
-      </w:pPr>
-      <w:r>
-        <w:rPr>
-          <w:rFonts w:ascii="Georgia" w:cs="Georgia" w:eastAsia="Georgia" w:hAnsi="Georgia"/>
-          <w:rtl w:val="0"/>
-        </w:rPr>
-        <w:t xml:space="preserve">Centralize ATM inspection reporting to ensure auditability.</w:t>
-        <w:br w:type="textWrapping"/>
+        <w:t xml:space="preserve">Final Notes</w:t>
       </w:r>
     </w:p>
     <w:p>
       <w:pPr>
         <w:spacing w:after="240" w:before="240" w:lineRule="auto"/>
-        <w:ind w:left="720" w:hanging="360"/>
-        <w:rPr>
-          <w:rFonts w:ascii="Georgia" w:cs="Georgia" w:eastAsia="Georgia" w:hAnsi="Georgia"/>
-        </w:rPr>
-      </w:pPr>
-      <w:r>
-        <w:pict>
-          <v:rect style="width:0.0pt;height:1.5pt" o:hr="t" o:hrstd="t" o:hralign="center" fillcolor="#A0A0A0" stroked="f"/>
-        </w:pict>
-      </w:r>
-      <w:r>
-        <w:rPr>
-          <w:rtl w:val="0"/>
-        </w:rPr>
-      </w:r>
-    </w:p>
-    <w:p>
-      <w:pPr>
-        <w:spacing w:after="240" w:before="240" w:lineRule="auto"/>
-        <w:ind w:left="720" w:hanging="360"/>
-        <w:rPr>
-          <w:rFonts w:ascii="Georgia" w:cs="Georgia" w:eastAsia="Georgia" w:hAnsi="Georgia"/>
-        </w:rPr>
-      </w:pPr>
-      <w:r>
-        <w:rPr>
-          <w:rtl w:val="0"/>
-        </w:rPr>
-      </w:r>
-    </w:p>
-    <w:p>
-      <w:pPr>
-        <w:spacing w:after="240" w:before="240" w:lineRule="auto"/>
-        <w:ind w:left="720" w:hanging="360"/>
-        <w:rPr>
-          <w:rFonts w:ascii="Georgia" w:cs="Georgia" w:eastAsia="Georgia" w:hAnsi="Georgia"/>
-        </w:rPr>
-      </w:pPr>
-      <w:r>
-        <w:rPr>
-          <w:rtl w:val="0"/>
-        </w:rPr>
-      </w:r>
-    </w:p>
-    <w:p>
-      <w:pPr>
-        <w:pStyle w:val="Heading2"/>
-        <w:keepNext w:val="0"/>
-        <w:keepLines w:val="0"/>
-        <w:spacing w:after="80" w:lineRule="auto"/>
-        <w:ind w:left="0" w:firstLine="0"/>
-        <w:rPr>
-          <w:rFonts w:ascii="Georgia" w:cs="Georgia" w:eastAsia="Georgia" w:hAnsi="Georgia"/>
-          <w:b w:val="1"/>
-          <w:sz w:val="34"/>
-          <w:szCs w:val="34"/>
-        </w:rPr>
-      </w:pPr>
-      <w:bookmarkStart w:colFirst="0" w:colLast="0" w:name="_uwwh0mu9l291" w:id="11"/>
-      <w:bookmarkEnd w:id="11"/>
-      <w:r>
-        <w:rPr>
-          <w:rFonts w:ascii="Georgia" w:cs="Georgia" w:eastAsia="Georgia" w:hAnsi="Georgia"/>
-          <w:b w:val="1"/>
-          <w:sz w:val="34"/>
-          <w:szCs w:val="34"/>
-          <w:rtl w:val="0"/>
-        </w:rPr>
-        <w:t xml:space="preserve">Overall Risk Rating: MODERATE to HIGH</w:t>
-      </w:r>
-    </w:p>
-    <w:p>
-      <w:pPr>
-        <w:spacing w:after="240" w:before="240" w:lineRule="auto"/>
-        <w:rPr>
-          <w:rFonts w:ascii="Georgia" w:cs="Georgia" w:eastAsia="Georgia" w:hAnsi="Georgia"/>
-        </w:rPr>
-      </w:pPr>
-      <w:r>
-        <w:rPr>
-          <w:rFonts w:ascii="Georgia" w:cs="Georgia" w:eastAsia="Georgia" w:hAnsi="Georgia"/>
-          <w:rtl w:val="0"/>
-        </w:rPr>
-        <w:t xml:space="preserve">While foundational compliance tasks (e.g., KYC/AML, DAB reporting) are being met, significant security weaknesses remain in:</w:t>
-      </w:r>
-    </w:p>
-    <w:p>
-      <w:pPr>
-        <w:numPr>
-          <w:ilvl w:val="0"/>
-          <w:numId w:val="6"/>
-        </w:numPr>
-        <w:spacing w:after="0" w:afterAutospacing="0" w:before="240" w:lineRule="auto"/>
-        <w:ind w:left="720" w:hanging="360"/>
-        <w:rPr>
-          <w:rFonts w:ascii="Georgia" w:cs="Georgia" w:eastAsia="Georgia" w:hAnsi="Georgia"/>
-        </w:rPr>
-      </w:pPr>
-      <w:r>
-        <w:rPr>
-          <w:rFonts w:ascii="Georgia" w:cs="Georgia" w:eastAsia="Georgia" w:hAnsi="Georgia"/>
-          <w:rtl w:val="0"/>
-        </w:rPr>
-        <w:t xml:space="preserve">Staff readiness</w:t>
-        <w:br w:type="textWrapping"/>
-      </w:r>
-    </w:p>
-    <w:p>
-      <w:pPr>
-        <w:numPr>
-          <w:ilvl w:val="0"/>
-          <w:numId w:val="6"/>
-        </w:numPr>
-        <w:spacing w:after="0" w:afterAutospacing="0" w:before="0" w:beforeAutospacing="0" w:lineRule="auto"/>
-        <w:ind w:left="720" w:hanging="360"/>
-        <w:rPr>
-          <w:rFonts w:ascii="Georgia" w:cs="Georgia" w:eastAsia="Georgia" w:hAnsi="Georgia"/>
-        </w:rPr>
-      </w:pPr>
-      <w:r>
-        <w:rPr>
-          <w:rFonts w:ascii="Georgia" w:cs="Georgia" w:eastAsia="Georgia" w:hAnsi="Georgia"/>
-          <w:rtl w:val="0"/>
-        </w:rPr>
-        <w:t xml:space="preserve">Endpoint controls</w:t>
-        <w:br w:type="textWrapping"/>
-      </w:r>
-    </w:p>
-    <w:p>
-      <w:pPr>
-        <w:numPr>
-          <w:ilvl w:val="0"/>
-          <w:numId w:val="6"/>
-        </w:numPr>
-        <w:spacing w:after="240" w:before="0" w:beforeAutospacing="0" w:lineRule="auto"/>
-        <w:ind w:left="720" w:hanging="360"/>
-        <w:rPr>
-          <w:rFonts w:ascii="Georgia" w:cs="Georgia" w:eastAsia="Georgia" w:hAnsi="Georgia"/>
-        </w:rPr>
-      </w:pPr>
-      <w:r>
-        <w:rPr>
-          <w:rFonts w:ascii="Georgia" w:cs="Georgia" w:eastAsia="Georgia" w:hAnsi="Georgia"/>
-          <w:rtl w:val="0"/>
-        </w:rPr>
-        <w:t xml:space="preserve">Detection and response maturity</w:t>
-        <w:br w:type="textWrapping"/>
-      </w:r>
-    </w:p>
-    <w:p>
-      <w:pPr>
-        <w:spacing w:after="240" w:before="240" w:lineRule="auto"/>
-        <w:rPr>
-          <w:rFonts w:ascii="Georgia" w:cs="Georgia" w:eastAsia="Georgia" w:hAnsi="Georgia"/>
-        </w:rPr>
-      </w:pPr>
-      <w:r>
-        <w:rPr>
-          <w:rFonts w:ascii="Georgia" w:cs="Georgia" w:eastAsia="Georgia" w:hAnsi="Georgia"/>
-          <w:rtl w:val="0"/>
-        </w:rPr>
-        <w:t xml:space="preserve">These gaps expose the institution to risks from phishing, ransomware, insider abuse, and regulatory non-conformance.</w:t>
-      </w:r>
-    </w:p>
-    <w:p>
-      <w:pPr>
-        <w:spacing w:after="240" w:before="240" w:lineRule="auto"/>
-        <w:ind w:left="600" w:right="600" w:firstLine="0"/>
-        <w:rPr>
-          <w:rFonts w:ascii="Georgia" w:cs="Georgia" w:eastAsia="Georgia" w:hAnsi="Georgia"/>
-          <w:b w:val="1"/>
-        </w:rPr>
-      </w:pPr>
-      <w:r>
-        <w:rPr>
-          <w:rFonts w:ascii="Georgia" w:cs="Georgia" w:eastAsia="Georgia" w:hAnsi="Georgia"/>
-          <w:b w:val="1"/>
-          <w:rtl w:val="0"/>
-        </w:rPr>
-        <w:t xml:space="preserve">Remediation Timeline:</w:t>
-      </w:r>
-    </w:p>
-    <w:p>
-      <w:pPr>
-        <w:numPr>
-          <w:ilvl w:val="0"/>
-          <w:numId w:val="4"/>
-        </w:numPr>
-        <w:spacing w:after="0" w:afterAutospacing="0" w:before="240" w:lineRule="auto"/>
-        <w:ind w:left="720" w:hanging="360"/>
-      </w:pPr>
-      <w:r>
-        <w:rPr>
-          <w:rFonts w:ascii="Georgia" w:cs="Georgia" w:eastAsia="Georgia" w:hAnsi="Georgia"/>
-          <w:b w:val="1"/>
-          <w:rtl w:val="0"/>
-        </w:rPr>
-        <w:t xml:space="preserve">High-priority controls (MFA, training, IR planning):</w:t>
-      </w:r>
-      <w:r>
-        <w:rPr>
-          <w:rFonts w:ascii="Georgia" w:cs="Georgia" w:eastAsia="Georgia" w:hAnsi="Georgia"/>
-          <w:rtl w:val="0"/>
-        </w:rPr>
-        <w:t xml:space="preserve"> Within 30 days</w:t>
-        <w:br w:type="textWrapping"/>
-      </w:r>
-    </w:p>
-    <w:p>
-      <w:pPr>
-        <w:numPr>
-          <w:ilvl w:val="0"/>
-          <w:numId w:val="4"/>
-        </w:numPr>
-        <w:spacing w:after="0" w:afterAutospacing="0" w:before="0" w:beforeAutospacing="0" w:lineRule="auto"/>
-        <w:ind w:left="720" w:hanging="360"/>
-      </w:pPr>
-      <w:r>
-        <w:rPr>
-          <w:rFonts w:ascii="Georgia" w:cs="Georgia" w:eastAsia="Georgia" w:hAnsi="Georgia"/>
-          <w:b w:val="1"/>
-          <w:rtl w:val="0"/>
-        </w:rPr>
-        <w:t xml:space="preserve">Medium-priority controls (patching, USB controls):</w:t>
-      </w:r>
-      <w:r>
-        <w:rPr>
-          <w:rFonts w:ascii="Georgia" w:cs="Georgia" w:eastAsia="Georgia" w:hAnsi="Georgia"/>
-          <w:rtl w:val="0"/>
-        </w:rPr>
-        <w:t xml:space="preserve"> Within 60–90 days</w:t>
-      </w:r>
-    </w:p>
-    <w:p>
-      <w:pPr>
-        <w:numPr>
-          <w:ilvl w:val="0"/>
-          <w:numId w:val="2"/>
-        </w:numPr>
-        <w:spacing w:after="240" w:before="0" w:beforeAutospacing="0" w:lineRule="auto"/>
-        <w:ind w:left="720" w:hanging="360"/>
-        <w:rPr>
-          <w:rFonts w:ascii="Georgia" w:cs="Georgia" w:eastAsia="Georgia" w:hAnsi="Georgia"/>
-        </w:rPr>
-      </w:pPr>
-      <w:r>
-        <w:rPr>
-          <w:rtl w:val="0"/>
-        </w:rPr>
-      </w:r>
-    </w:p>
-    <w:p>
-      <w:pPr>
-        <w:spacing w:after="240" w:before="240" w:lineRule="auto"/>
-        <w:rPr>
-          <w:rFonts w:ascii="Georgia" w:cs="Georgia" w:eastAsia="Georgia" w:hAnsi="Georgia"/>
-        </w:rPr>
-      </w:pPr>
-      <w:r>
-        <w:pict>
-          <v:rect style="width:0.0pt;height:1.5pt" o:hr="t" o:hrstd="t" o:hralign="center" fillcolor="#A0A0A0" stroked="f"/>
-        </w:pict>
-      </w:r>
-      <w:r>
-        <w:rPr>
-          <w:rtl w:val="0"/>
-        </w:rPr>
-      </w:r>
-    </w:p>
-    <w:p>
-      <w:pPr>
-        <w:spacing w:after="240" w:before="240" w:lineRule="auto"/>
-        <w:rPr>
-          <w:rFonts w:ascii="Georgia" w:cs="Georgia" w:eastAsia="Georgia" w:hAnsi="Georgia"/>
-        </w:rPr>
-      </w:pPr>
-      <w:r>
-        <w:rPr>
-          <w:rtl w:val="0"/>
-        </w:rPr>
-      </w:r>
-    </w:p>
-    <w:p>
-      <w:pPr>
-        <w:spacing w:after="240" w:before="240" w:lineRule="auto"/>
-        <w:rPr>
-          <w:rFonts w:ascii="Georgia" w:cs="Georgia" w:eastAsia="Georgia" w:hAnsi="Georgia"/>
-        </w:rPr>
-      </w:pPr>
-      <w:r>
-        <w:rPr>
-          <w:rtl w:val="0"/>
-        </w:rPr>
-      </w:r>
-    </w:p>
-    <w:p>
-      <w:pPr>
-        <w:spacing w:after="240" w:before="240" w:lineRule="auto"/>
-        <w:rPr>
-          <w:rFonts w:ascii="Georgia" w:cs="Georgia" w:eastAsia="Georgia" w:hAnsi="Georgia"/>
-        </w:rPr>
-      </w:pPr>
-      <w:r>
-        <w:rPr>
-          <w:rtl w:val="0"/>
-        </w:rPr>
-      </w:r>
-    </w:p>
-    <w:p>
-      <w:pPr>
-        <w:spacing w:after="240" w:before="240" w:lineRule="auto"/>
-        <w:rPr>
-          <w:rFonts w:ascii="Georgia" w:cs="Georgia" w:eastAsia="Georgia" w:hAnsi="Georgia"/>
-        </w:rPr>
-      </w:pPr>
-      <w:r>
-        <w:rPr>
-          <w:rtl w:val="0"/>
-        </w:rPr>
-      </w:r>
-    </w:p>
-    <w:p>
-      <w:pPr>
-        <w:spacing w:after="240" w:before="240" w:lineRule="auto"/>
-        <w:rPr>
-          <w:rFonts w:ascii="Georgia" w:cs="Georgia" w:eastAsia="Georgia" w:hAnsi="Georgia"/>
-        </w:rPr>
-      </w:pPr>
-      <w:r>
-        <w:rPr>
-          <w:rtl w:val="0"/>
-        </w:rPr>
-      </w:r>
-    </w:p>
-    <w:p>
-      <w:pPr>
-        <w:spacing w:after="240" w:before="240" w:lineRule="auto"/>
-        <w:rPr>
-          <w:rFonts w:ascii="Georgia" w:cs="Georgia" w:eastAsia="Georgia" w:hAnsi="Georgia"/>
-        </w:rPr>
-      </w:pPr>
-      <w:r>
-        <w:rPr>
-          <w:rtl w:val="0"/>
-        </w:rPr>
-      </w:r>
-    </w:p>
-    <w:p>
-      <w:pPr>
-        <w:spacing w:after="240" w:before="240" w:lineRule="auto"/>
-        <w:rPr>
-          <w:rFonts w:ascii="Georgia" w:cs="Georgia" w:eastAsia="Georgia" w:hAnsi="Georgia"/>
-        </w:rPr>
-      </w:pPr>
-      <w:r>
-        <w:rPr>
-          <w:rtl w:val="0"/>
-        </w:rPr>
-      </w:r>
-    </w:p>
-    <w:p>
-      <w:pPr>
-        <w:spacing w:after="240" w:before="240" w:lineRule="auto"/>
-        <w:rPr>
-          <w:rFonts w:ascii="Georgia" w:cs="Georgia" w:eastAsia="Georgia" w:hAnsi="Georgia"/>
-        </w:rPr>
-      </w:pPr>
-      <w:r>
-        <w:rPr>
-          <w:rtl w:val="0"/>
-        </w:rPr>
-      </w:r>
-    </w:p>
-    <w:p>
-      <w:pPr>
-        <w:spacing w:after="240" w:before="240" w:lineRule="auto"/>
-        <w:rPr>
-          <w:rFonts w:ascii="Georgia" w:cs="Georgia" w:eastAsia="Georgia" w:hAnsi="Georgia"/>
-        </w:rPr>
-      </w:pPr>
-      <w:r>
-        <w:rPr>
-          <w:rtl w:val="0"/>
-        </w:rPr>
-      </w:r>
-    </w:p>
-    <w:p>
-      <w:pPr>
-        <w:spacing w:after="240" w:before="240" w:lineRule="auto"/>
-        <w:rPr>
-          <w:rFonts w:ascii="Georgia" w:cs="Georgia" w:eastAsia="Georgia" w:hAnsi="Georgia"/>
-        </w:rPr>
-      </w:pPr>
-      <w:r>
-        <w:rPr>
-          <w:rtl w:val="0"/>
-        </w:rPr>
-      </w:r>
-    </w:p>
-    <w:p>
-      <w:pPr>
-        <w:spacing w:after="240" w:before="240" w:lineRule="auto"/>
-        <w:rPr>
-          <w:rFonts w:ascii="Georgia" w:cs="Georgia" w:eastAsia="Georgia" w:hAnsi="Georgia"/>
-        </w:rPr>
-      </w:pPr>
-      <w:r>
-        <w:rPr>
-          <w:rtl w:val="0"/>
-        </w:rPr>
-      </w:r>
-    </w:p>
-    <w:p>
-      <w:pPr>
-        <w:spacing w:after="240" w:before="240" w:lineRule="auto"/>
-        <w:rPr>
-          <w:rFonts w:ascii="Georgia" w:cs="Georgia" w:eastAsia="Georgia" w:hAnsi="Georgia"/>
-        </w:rPr>
-      </w:pPr>
-      <w:r>
-        <w:rPr>
-          <w:rtl w:val="0"/>
-        </w:rPr>
-      </w:r>
-    </w:p>
-    <w:p>
-      <w:pPr>
-        <w:pStyle w:val="Heading2"/>
-        <w:keepNext w:val="0"/>
-        <w:keepLines w:val="0"/>
-        <w:spacing w:after="80" w:lineRule="auto"/>
-        <w:rPr>
-          <w:rFonts w:ascii="Georgia" w:cs="Georgia" w:eastAsia="Georgia" w:hAnsi="Georgia"/>
-          <w:b w:val="1"/>
-          <w:sz w:val="34"/>
-          <w:szCs w:val="34"/>
-        </w:rPr>
-      </w:pPr>
-      <w:bookmarkStart w:colFirst="0" w:colLast="0" w:name="_a3dnaloupr7m" w:id="12"/>
-      <w:bookmarkEnd w:id="12"/>
-      <w:r>
-        <w:rPr>
-          <w:rFonts w:ascii="Georgia" w:cs="Georgia" w:eastAsia="Georgia" w:hAnsi="Georgia"/>
-          <w:b w:val="1"/>
-          <w:sz w:val="34"/>
-          <w:szCs w:val="34"/>
-          <w:rtl w:val="0"/>
-        </w:rPr>
-        <w:t xml:space="preserve">Final Notes</w:t>
-      </w:r>
-    </w:p>
-    <w:p>
-      <w:pPr>
-        <w:spacing w:after="240" w:before="240" w:lineRule="auto"/>
         <w:rPr>
           <w:rFonts w:ascii="Georgia" w:cs="Georgia" w:eastAsia="Georgia" w:hAnsi="Georgia"/>
         </w:rPr>
@@ -7181,37 +6556,6 @@
           <w:rtl w:val="0"/>
         </w:rPr>
         <w:t xml:space="preserve"> poses notable risk. A structured roadmap, grounded in the NIST CSF, is recommended for scalable and cost-effective cybersecurity improvement.</w:t>
-      </w:r>
-    </w:p>
-    <w:p>
-      <w:pPr>
-        <w:spacing w:after="240" w:before="240" w:lineRule="auto"/>
-        <w:rPr>
-          <w:rFonts w:ascii="Georgia" w:cs="Georgia" w:eastAsia="Georgia" w:hAnsi="Georgia"/>
-        </w:rPr>
-      </w:pPr>
-      <w:r>
-        <w:pict>
-          <v:rect style="width:0.0pt;height:1.5pt" o:hr="t" o:hrstd="t" o:hralign="center" fillcolor="#A0A0A0" stroked="f"/>
-        </w:pict>
-      </w:r>
-      <w:r>
-        <w:rPr>
-          <w:rtl w:val="0"/>
-        </w:rPr>
-      </w:r>
-    </w:p>
-    <w:p>
-      <w:pPr>
-        <w:spacing w:after="240" w:before="240" w:lineRule="auto"/>
-        <w:rPr>
-          <w:rFonts w:ascii="Georgia" w:cs="Georgia" w:eastAsia="Georgia" w:hAnsi="Georgia"/>
-        </w:rPr>
-      </w:pPr>
-      <w:r>
-        <w:rPr>
-          <w:rtl w:val="0"/>
-        </w:rPr>
       </w:r>
     </w:p>
     <w:p>
@@ -8118,116 +7462,6 @@
     </w:lvl>
   </w:abstractNum>
   <w:abstractNum w:abstractNumId="9">
-    <w:lvl w:ilvl="0">
-      <w:start w:val="1"/>
-      <w:numFmt w:val="bullet"/>
-      <w:lvlText w:val="●"/>
-      <w:lvlJc w:val="left"/>
-      <w:pPr>
-        <w:ind w:left="720" w:hanging="360"/>
-      </w:pPr>
-      <w:rPr>
-        <w:u w:val="none"/>
-      </w:rPr>
-    </w:lvl>
-    <w:lvl w:ilvl="1">
-      <w:start w:val="1"/>
-      <w:numFmt w:val="bullet"/>
-      <w:lvlText w:val="○"/>
-      <w:lvlJc w:val="left"/>
-      <w:pPr>
-        <w:ind w:left="1440" w:hanging="360"/>
-      </w:pPr>
-      <w:rPr>
-        <w:u w:val="none"/>
-      </w:rPr>
-    </w:lvl>
-    <w:lvl w:ilvl="2">
-      <w:start w:val="1"/>
-      <w:numFmt w:val="bullet"/>
-      <w:lvlText w:val="■"/>
-      <w:lvlJc w:val="left"/>
-      <w:pPr>
-        <w:ind w:left="2160" w:hanging="360"/>
-      </w:pPr>
-      <w:rPr>
-        <w:u w:val="none"/>
-      </w:rPr>
-    </w:lvl>
-    <w:lvl w:ilvl="3">
-      <w:start w:val="1"/>
-      <w:numFmt w:val="bullet"/>
-      <w:lvlText w:val="●"/>
-      <w:lvlJc w:val="left"/>
-      <w:pPr>
-        <w:ind w:left="2880" w:hanging="360"/>
-      </w:pPr>
-      <w:rPr>
-        <w:u w:val="none"/>
-      </w:rPr>
-    </w:lvl>
-    <w:lvl w:ilvl="4">
-      <w:start w:val="1"/>
-      <w:numFmt w:val="bullet"/>
-      <w:lvlText w:val="○"/>
-      <w:lvlJc w:val="left"/>
-      <w:pPr>
-        <w:ind w:left="3600" w:hanging="360"/>
-      </w:pPr>
-      <w:rPr>
-        <w:u w:val="none"/>
-      </w:rPr>
-    </w:lvl>
-    <w:lvl w:ilvl="5">
-      <w:start w:val="1"/>
-      <w:numFmt w:val="bullet"/>
-      <w:lvlText w:val="■"/>
-      <w:lvlJc w:val="left"/>
-      <w:pPr>
-        <w:ind w:left="4320" w:hanging="360"/>
-      </w:pPr>
-      <w:rPr>
-        <w:u w:val="none"/>
-      </w:rPr>
-    </w:lvl>
-    <w:lvl w:ilvl="6">
-      <w:start w:val="1"/>
-      <w:numFmt w:val="bullet"/>
-      <w:lvlText w:val="●"/>
-      <w:lvlJc w:val="left"/>
-      <w:pPr>
-        <w:ind w:left="5040" w:hanging="360"/>
-      </w:pPr>
-      <w:rPr>
-        <w:u w:val="none"/>
-      </w:rPr>
-    </w:lvl>
-    <w:lvl w:ilvl="7">
-      <w:start w:val="1"/>
-      <w:numFmt w:val="bullet"/>
-      <w:lvlText w:val="○"/>
-      <w:lvlJc w:val="left"/>
-      <w:pPr>
-        <w:ind w:left="5760" w:hanging="360"/>
-      </w:pPr>
-      <w:rPr>
-        <w:u w:val="none"/>
-      </w:rPr>
-    </w:lvl>
-    <w:lvl w:ilvl="8">
-      <w:start w:val="1"/>
-      <w:numFmt w:val="bullet"/>
-      <w:lvlText w:val="■"/>
-      <w:lvlJc w:val="left"/>
-      <w:pPr>
-        <w:ind w:left="6480" w:hanging="360"/>
-      </w:pPr>
-      <w:rPr>
-        <w:u w:val="none"/>
-      </w:rPr>
-    </w:lvl>
-  </w:abstractNum>
-  <w:abstractNum w:abstractNumId="10">
     <w:lvl w:ilvl="0">
       <w:start w:val="1"/>
       <w:numFmt w:val="bullet"/>
@@ -8363,9 +7597,6 @@
   </w:num>
   <w:num w:numId="9">
     <w:abstractNumId w:val="9"/>
-  </w:num>
-  <w:num w:numId="10">
-    <w:abstractNumId w:val="10"/>
   </w:num>
 </w:numbering>
 </file>

</xml_diff>